<commit_message>
Order issue and confirmation dates are added to the contract and solved some minor problems
</commit_message>
<xml_diff>
--- a/src/main/resources/contract-bundle/Purchase Details.docx
+++ b/src/main/resources/contract-bundle/Purchase Details.docx
@@ -4,8 +4,8 @@
   <w:body>
     <w:tbl>
       <w:tblPr>
-        <w:jc w:val="right"/>
-        <w:tblInd w:w="0" w:type="dxa"/>
+        <w:jc w:val="left"/>
+        <w:tblInd w:w="71" w:type="dxa"/>
         <w:tblBorders>
           <w:top w:val="nil"/>
           <w:left w:val="nil"/>
@@ -22,11 +22,11 @@
         </w:tblCellMar>
       </w:tblPr>
       <w:tblGrid>
-        <w:gridCol w:w="4377"/>
-        <w:gridCol w:w="100"/>
-        <w:gridCol w:w="1001"/>
+        <w:gridCol w:w="4202"/>
+        <w:gridCol w:w="55"/>
+        <w:gridCol w:w="1219"/>
         <w:gridCol w:w="747"/>
-        <w:gridCol w:w="2784"/>
+        <w:gridCol w:w="2794"/>
       </w:tblGrid>
       <w:tr>
         <w:trPr>
@@ -35,7 +35,7 @@
         </w:trPr>
         <w:tc>
           <w:tcPr>
-            <w:tcW w:w="5478" w:type="dxa"/>
+            <w:tcW w:w="5476" w:type="dxa"/>
             <w:gridSpan w:val="3"/>
             <w:tcBorders>
               <w:top w:val="nil"/>
@@ -92,7 +92,7 @@
         </w:tc>
         <w:tc>
           <w:tcPr>
-            <w:tcW w:w="3531" w:type="dxa"/>
+            <w:tcW w:w="3541" w:type="dxa"/>
             <w:gridSpan w:val="2"/>
             <w:tcBorders>
               <w:top w:val="nil"/>
@@ -150,7 +150,7 @@
         </w:trPr>
         <w:tc>
           <w:tcPr>
-            <w:tcW w:w="6225" w:type="dxa"/>
+            <w:tcW w:w="6223" w:type="dxa"/>
             <w:gridSpan w:val="4"/>
             <w:tcBorders>
               <w:top w:val="single" w:sz="2" w:space="0" w:color="000001"/>
@@ -183,7 +183,7 @@
         </w:tc>
         <w:tc>
           <w:tcPr>
-            <w:tcW w:w="2784" w:type="dxa"/>
+            <w:tcW w:w="2794" w:type="dxa"/>
             <w:tcBorders>
               <w:top w:val="single" w:sz="2" w:space="0" w:color="000001"/>
               <w:left w:val="nil"/>
@@ -212,7 +212,7 @@
         </w:trPr>
         <w:tc>
           <w:tcPr>
-            <w:tcW w:w="6225" w:type="dxa"/>
+            <w:tcW w:w="6223" w:type="dxa"/>
             <w:gridSpan w:val="4"/>
             <w:tcBorders>
               <w:top w:val="nil"/>
@@ -244,7 +244,7 @@
         </w:tc>
         <w:tc>
           <w:tcPr>
-            <w:tcW w:w="2784" w:type="dxa"/>
+            <w:tcW w:w="2794" w:type="dxa"/>
             <w:tcBorders>
               <w:top w:val="nil"/>
               <w:left w:val="nil"/>
@@ -281,8 +281,7 @@
         </w:trPr>
         <w:tc>
           <w:tcPr>
-            <w:tcW w:w="4477" w:type="dxa"/>
-            <w:gridSpan w:val="2"/>
+            <w:tcW w:w="4202" w:type="dxa"/>
             <w:tcBorders>
               <w:top w:val="single" w:sz="36" w:space="0" w:color="0000CC"/>
               <w:left w:val="nil"/>
@@ -313,8 +312,8 @@
         </w:tc>
         <w:tc>
           <w:tcPr>
-            <w:tcW w:w="4532" w:type="dxa"/>
-            <w:gridSpan w:val="3"/>
+            <w:tcW w:w="4815" w:type="dxa"/>
+            <w:gridSpan w:val="4"/>
             <w:tcBorders>
               <w:top w:val="single" w:sz="36" w:space="0" w:color="0000CC"/>
               <w:left w:val="nil"/>
@@ -341,30 +340,26 @@
                 <w:sz w:val="24"/>
                 <w:szCs w:val="24"/>
               </w:rPr>
-              <w:t>Order Date:</w:t>
-            </w:r>
-            <w:r>
-              <w:rPr/>
-              <w:t xml:space="preserve"> </w:t>
-            </w:r>
-            <w:r>
-              <w:rPr>
-                <w:sz w:val="20"/>
-                <w:szCs w:val="20"/>
-              </w:rPr>
-              <w:t>$date_id</w:t>
-            </w:r>
-          </w:p>
-        </w:tc>
-      </w:tr>
-      <w:tr>
-        <w:trPr>
-          <w:cantSplit w:val="false"/>
-        </w:trPr>
-        <w:tc>
-          <w:tcPr>
-            <w:tcW w:w="9009" w:type="dxa"/>
-            <w:gridSpan w:val="5"/>
+              <w:t>Order Issue Date:</w:t>
+            </w:r>
+            <w:r>
+              <w:rPr>
+                <w:sz w:val="20"/>
+                <w:szCs w:val="20"/>
+              </w:rPr>
+              <w:t xml:space="preserve"> $issue_id</w:t>
+            </w:r>
+          </w:p>
+        </w:tc>
+      </w:tr>
+      <w:tr>
+        <w:trPr>
+          <w:trHeight w:val="440" w:hRule="atLeast"/>
+          <w:cantSplit w:val="false"/>
+        </w:trPr>
+        <w:tc>
+          <w:tcPr>
+            <w:tcW w:w="4202" w:type="dxa"/>
             <w:tcBorders>
               <w:top w:val="nil"/>
               <w:left w:val="nil"/>
@@ -393,258 +388,303 @@
             </w:r>
           </w:p>
         </w:tc>
-      </w:tr>
-      <w:tr>
-        <w:trPr>
-          <w:trHeight w:val="481" w:hRule="atLeast"/>
-          <w:cantSplit w:val="false"/>
-        </w:trPr>
-        <w:tc>
-          <w:tcPr>
-            <w:tcW w:w="9009" w:type="dxa"/>
-            <w:gridSpan w:val="5"/>
-            <w:tcBorders>
-              <w:top w:val="nil"/>
-              <w:left w:val="nil"/>
-              <w:bottom w:val="nil"/>
-              <w:insideH w:val="nil"/>
-              <w:right w:val="nil"/>
-              <w:insideV w:val="nil"/>
-            </w:tcBorders>
-            <w:shd w:fill="FFFFFF" w:val="clear"/>
-          </w:tcPr>
-          <w:p>
-            <w:pPr>
-              <w:pStyle w:val="TableContents"/>
-              <w:spacing w:before="0" w:after="103"/>
-              <w:rPr>
-                <w:sz w:val="20"/>
-                <w:szCs w:val="20"/>
-              </w:rPr>
-            </w:pPr>
-            <w:r>
-              <w:rPr>
-                <w:sz w:val="20"/>
-                <w:szCs w:val="20"/>
-              </w:rPr>
-              <w:t>$country_supplier</w:t>
-            </w:r>
-          </w:p>
-        </w:tc>
-      </w:tr>
-      <w:tr>
-        <w:trPr>
-          <w:cantSplit w:val="false"/>
-        </w:trPr>
-        <w:tc>
-          <w:tcPr>
-            <w:tcW w:w="9009" w:type="dxa"/>
-            <w:gridSpan w:val="5"/>
-            <w:tcBorders>
-              <w:top w:val="nil"/>
-              <w:left w:val="nil"/>
-              <w:bottom w:val="nil"/>
-              <w:insideH w:val="nil"/>
-              <w:right w:val="nil"/>
-              <w:insideV w:val="nil"/>
-            </w:tcBorders>
-            <w:shd w:fill="FFFFFF" w:val="clear"/>
-          </w:tcPr>
-          <w:p>
-            <w:pPr>
-              <w:pStyle w:val="TableContents"/>
-              <w:spacing w:before="0" w:after="160"/>
-              <w:rPr>
-                <w:sz w:val="20"/>
-                <w:szCs w:val="20"/>
-              </w:rPr>
-            </w:pPr>
-            <w:r>
-              <w:rPr>
-                <w:sz w:val="20"/>
-                <w:szCs w:val="20"/>
-              </w:rPr>
-              <w:t>$city_supplier $zip_supplier</w:t>
-            </w:r>
-          </w:p>
-        </w:tc>
-      </w:tr>
-      <w:tr>
-        <w:trPr>
-          <w:cantSplit w:val="false"/>
-        </w:trPr>
-        <w:tc>
-          <w:tcPr>
-            <w:tcW w:w="9009" w:type="dxa"/>
-            <w:gridSpan w:val="5"/>
-            <w:tcBorders>
-              <w:top w:val="nil"/>
-              <w:left w:val="nil"/>
-              <w:bottom w:val="nil"/>
-              <w:insideH w:val="nil"/>
-              <w:right w:val="nil"/>
-              <w:insideV w:val="nil"/>
-            </w:tcBorders>
-            <w:shd w:fill="FFFFFF" w:val="clear"/>
-          </w:tcPr>
-          <w:p>
-            <w:pPr>
-              <w:pStyle w:val="TableContents"/>
-              <w:spacing w:before="0" w:after="103"/>
-              <w:rPr>
-                <w:sz w:val="20"/>
-                <w:szCs w:val="20"/>
-              </w:rPr>
-            </w:pPr>
-            <w:r>
-              <w:rPr>
-                <w:sz w:val="20"/>
-                <w:szCs w:val="20"/>
-              </w:rPr>
-              <w:t>$fax_supplier</w:t>
-            </w:r>
-          </w:p>
-        </w:tc>
-      </w:tr>
-      <w:tr>
-        <w:trPr>
-          <w:cantSplit w:val="false"/>
-        </w:trPr>
-        <w:tc>
-          <w:tcPr>
-            <w:tcW w:w="4477" w:type="dxa"/>
-            <w:gridSpan w:val="2"/>
-            <w:tcBorders>
-              <w:top w:val="nil"/>
-              <w:left w:val="nil"/>
-              <w:bottom w:val="nil"/>
-              <w:insideH w:val="nil"/>
-              <w:right w:val="nil"/>
-              <w:insideV w:val="nil"/>
-            </w:tcBorders>
-            <w:shd w:fill="FFFFFF" w:val="clear"/>
-          </w:tcPr>
-          <w:p>
-            <w:pPr>
-              <w:pStyle w:val="TableContents"/>
-              <w:spacing w:before="0" w:after="160"/>
-              <w:rPr>
-                <w:sz w:val="20"/>
-                <w:szCs w:val="20"/>
-              </w:rPr>
-            </w:pPr>
-            <w:r>
-              <w:rPr>
-                <w:sz w:val="20"/>
-                <w:szCs w:val="20"/>
-              </w:rPr>
-              <w:t>$phone_supplier</w:t>
-            </w:r>
-          </w:p>
-        </w:tc>
-        <w:tc>
-          <w:tcPr>
-            <w:tcW w:w="4532" w:type="dxa"/>
-            <w:gridSpan w:val="3"/>
-            <w:tcBorders>
-              <w:top w:val="nil"/>
-              <w:left w:val="nil"/>
-              <w:bottom w:val="nil"/>
-              <w:insideH w:val="nil"/>
-              <w:right w:val="nil"/>
-              <w:insideV w:val="nil"/>
-            </w:tcBorders>
-            <w:shd w:fill="FFFFFF" w:val="clear"/>
-          </w:tcPr>
-          <w:p>
-            <w:pPr>
-              <w:pStyle w:val="TableContents"/>
-              <w:spacing w:before="0" w:after="160"/>
-              <w:rPr>
-                <w:b/>
-                <w:bCs/>
-              </w:rPr>
-            </w:pPr>
-            <w:r>
-              <w:rPr>
-                <w:b/>
-                <w:bCs/>
-              </w:rPr>
-            </w:r>
-          </w:p>
-        </w:tc>
-      </w:tr>
-      <w:tr>
-        <w:trPr>
-          <w:cantSplit w:val="false"/>
-        </w:trPr>
-        <w:tc>
-          <w:tcPr>
-            <w:tcW w:w="4377" w:type="dxa"/>
-            <w:tcBorders>
-              <w:top w:val="single" w:sz="36" w:space="0" w:color="0000CC"/>
-              <w:left w:val="nil"/>
-              <w:bottom w:val="nil"/>
-              <w:insideH w:val="nil"/>
-              <w:right w:val="nil"/>
-              <w:insideV w:val="nil"/>
-            </w:tcBorders>
-            <w:shd w:fill="FFFFFF" w:val="clear"/>
-          </w:tcPr>
-          <w:p>
-            <w:pPr>
-              <w:pStyle w:val="TableContents"/>
-              <w:spacing w:before="0" w:after="160"/>
+        <w:tc>
+          <w:tcPr>
+            <w:tcW w:w="4815" w:type="dxa"/>
+            <w:gridSpan w:val="4"/>
+            <w:tcBorders>
+              <w:top w:val="nil"/>
+              <w:left w:val="nil"/>
+              <w:bottom w:val="nil"/>
+              <w:insideH w:val="nil"/>
+              <w:right w:val="nil"/>
+              <w:insideV w:val="nil"/>
+            </w:tcBorders>
+            <w:shd w:fill="FFFFFF" w:val="clear"/>
+          </w:tcPr>
+          <w:p>
+            <w:pPr>
+              <w:pStyle w:val="TableContents"/>
+              <w:spacing w:before="0" w:after="160"/>
+              <w:rPr>
+                <w:sz w:val="20"/>
+                <w:szCs w:val="20"/>
+              </w:rPr>
+            </w:pPr>
+            <w:r>
               <w:rPr>
                 <w:b/>
                 <w:bCs/>
                 <w:sz w:val="24"/>
                 <w:szCs w:val="24"/>
               </w:rPr>
-            </w:pPr>
-            <w:r>
+              <w:t>Order Confirmation Date:</w:t>
+            </w:r>
+            <w:r>
+              <w:rPr/>
+              <w:t xml:space="preserve"> </w:t>
+            </w:r>
+            <w:r>
+              <w:rPr>
+                <w:sz w:val="20"/>
+                <w:szCs w:val="20"/>
+              </w:rPr>
+              <w:t>$conf_id</w:t>
+            </w:r>
+          </w:p>
+        </w:tc>
+      </w:tr>
+      <w:tr>
+        <w:trPr>
+          <w:trHeight w:val="481" w:hRule="atLeast"/>
+          <w:cantSplit w:val="false"/>
+        </w:trPr>
+        <w:tc>
+          <w:tcPr>
+            <w:tcW w:w="9017" w:type="dxa"/>
+            <w:gridSpan w:val="5"/>
+            <w:tcBorders>
+              <w:top w:val="nil"/>
+              <w:left w:val="nil"/>
+              <w:bottom w:val="nil"/>
+              <w:insideH w:val="nil"/>
+              <w:right w:val="nil"/>
+              <w:insideV w:val="nil"/>
+            </w:tcBorders>
+            <w:shd w:fill="FFFFFF" w:val="clear"/>
+          </w:tcPr>
+          <w:p>
+            <w:pPr>
+              <w:pStyle w:val="TableContents"/>
+              <w:spacing w:before="0" w:after="103"/>
+              <w:rPr>
+                <w:sz w:val="20"/>
+                <w:szCs w:val="20"/>
+              </w:rPr>
+            </w:pPr>
+            <w:r>
+              <w:rPr>
+                <w:sz w:val="20"/>
+                <w:szCs w:val="20"/>
+              </w:rPr>
+              <w:t>$country_supplier</w:t>
+            </w:r>
+          </w:p>
+        </w:tc>
+      </w:tr>
+      <w:tr>
+        <w:trPr>
+          <w:cantSplit w:val="false"/>
+        </w:trPr>
+        <w:tc>
+          <w:tcPr>
+            <w:tcW w:w="9017" w:type="dxa"/>
+            <w:gridSpan w:val="5"/>
+            <w:tcBorders>
+              <w:top w:val="nil"/>
+              <w:left w:val="nil"/>
+              <w:bottom w:val="nil"/>
+              <w:insideH w:val="nil"/>
+              <w:right w:val="nil"/>
+              <w:insideV w:val="nil"/>
+            </w:tcBorders>
+            <w:shd w:fill="FFFFFF" w:val="clear"/>
+          </w:tcPr>
+          <w:p>
+            <w:pPr>
+              <w:pStyle w:val="TableContents"/>
+              <w:spacing w:before="0" w:after="160"/>
+              <w:rPr>
+                <w:sz w:val="20"/>
+                <w:szCs w:val="20"/>
+              </w:rPr>
+            </w:pPr>
+            <w:r>
+              <w:rPr>
+                <w:sz w:val="20"/>
+                <w:szCs w:val="20"/>
+              </w:rPr>
+              <w:t>$city_supplier $zip_supplier</w:t>
+            </w:r>
+          </w:p>
+        </w:tc>
+      </w:tr>
+      <w:tr>
+        <w:trPr>
+          <w:cantSplit w:val="false"/>
+        </w:trPr>
+        <w:tc>
+          <w:tcPr>
+            <w:tcW w:w="9017" w:type="dxa"/>
+            <w:gridSpan w:val="5"/>
+            <w:tcBorders>
+              <w:top w:val="nil"/>
+              <w:left w:val="nil"/>
+              <w:bottom w:val="nil"/>
+              <w:insideH w:val="nil"/>
+              <w:right w:val="nil"/>
+              <w:insideV w:val="nil"/>
+            </w:tcBorders>
+            <w:shd w:fill="FFFFFF" w:val="clear"/>
+          </w:tcPr>
+          <w:p>
+            <w:pPr>
+              <w:pStyle w:val="TableContents"/>
+              <w:spacing w:before="0" w:after="103"/>
+              <w:rPr>
+                <w:sz w:val="20"/>
+                <w:szCs w:val="20"/>
+              </w:rPr>
+            </w:pPr>
+            <w:r>
+              <w:rPr>
+                <w:sz w:val="20"/>
+                <w:szCs w:val="20"/>
+              </w:rPr>
+              <w:t>$fax_supplier</w:t>
+            </w:r>
+          </w:p>
+        </w:tc>
+      </w:tr>
+      <w:tr>
+        <w:trPr>
+          <w:cantSplit w:val="false"/>
+        </w:trPr>
+        <w:tc>
+          <w:tcPr>
+            <w:tcW w:w="4202" w:type="dxa"/>
+            <w:tcBorders>
+              <w:top w:val="nil"/>
+              <w:left w:val="nil"/>
+              <w:bottom w:val="nil"/>
+              <w:insideH w:val="nil"/>
+              <w:right w:val="nil"/>
+              <w:insideV w:val="nil"/>
+            </w:tcBorders>
+            <w:shd w:fill="FFFFFF" w:val="clear"/>
+          </w:tcPr>
+          <w:p>
+            <w:pPr>
+              <w:pStyle w:val="TableContents"/>
+              <w:spacing w:before="0" w:after="160"/>
+              <w:rPr>
+                <w:sz w:val="20"/>
+                <w:szCs w:val="20"/>
+              </w:rPr>
+            </w:pPr>
+            <w:r>
+              <w:rPr>
+                <w:sz w:val="20"/>
+                <w:szCs w:val="20"/>
+              </w:rPr>
+              <w:t>$phone_supplier</w:t>
+            </w:r>
+          </w:p>
+        </w:tc>
+        <w:tc>
+          <w:tcPr>
+            <w:tcW w:w="4815" w:type="dxa"/>
+            <w:gridSpan w:val="4"/>
+            <w:tcBorders>
+              <w:top w:val="nil"/>
+              <w:left w:val="nil"/>
+              <w:bottom w:val="nil"/>
+              <w:insideH w:val="nil"/>
+              <w:right w:val="nil"/>
+              <w:insideV w:val="nil"/>
+            </w:tcBorders>
+            <w:shd w:fill="FFFFFF" w:val="clear"/>
+          </w:tcPr>
+          <w:p>
+            <w:pPr>
+              <w:pStyle w:val="TableContents"/>
+              <w:spacing w:before="0" w:after="160"/>
+              <w:rPr>
+                <w:b/>
+                <w:bCs/>
+              </w:rPr>
+            </w:pPr>
+            <w:r>
+              <w:rPr>
+                <w:b/>
+                <w:bCs/>
+              </w:rPr>
+            </w:r>
+          </w:p>
+        </w:tc>
+      </w:tr>
+      <w:tr>
+        <w:trPr>
+          <w:cantSplit w:val="false"/>
+        </w:trPr>
+        <w:tc>
+          <w:tcPr>
+            <w:tcW w:w="4257" w:type="dxa"/>
+            <w:gridSpan w:val="2"/>
+            <w:tcBorders>
+              <w:top w:val="single" w:sz="36" w:space="0" w:color="0000CC"/>
+              <w:left w:val="nil"/>
+              <w:bottom w:val="nil"/>
+              <w:insideH w:val="nil"/>
+              <w:right w:val="nil"/>
+              <w:insideV w:val="nil"/>
+            </w:tcBorders>
+            <w:shd w:fill="FFFFFF" w:val="clear"/>
+          </w:tcPr>
+          <w:p>
+            <w:pPr>
+              <w:pStyle w:val="TableContents"/>
+              <w:spacing w:before="0" w:after="160"/>
               <w:rPr>
                 <w:b/>
                 <w:bCs/>
                 <w:sz w:val="24"/>
                 <w:szCs w:val="24"/>
               </w:rPr>
-              <w:t>Ship To:</w:t>
-            </w:r>
-          </w:p>
-        </w:tc>
-        <w:tc>
-          <w:tcPr>
-            <w:tcW w:w="4632" w:type="dxa"/>
-            <w:gridSpan w:val="4"/>
-            <w:tcBorders>
-              <w:top w:val="single" w:sz="36" w:space="0" w:color="0000CC"/>
-              <w:left w:val="nil"/>
-              <w:bottom w:val="nil"/>
-              <w:insideH w:val="nil"/>
-              <w:right w:val="nil"/>
-              <w:insideV w:val="nil"/>
-            </w:tcBorders>
-            <w:shd w:fill="FFFFFF" w:val="clear"/>
-          </w:tcPr>
-          <w:p>
-            <w:pPr>
-              <w:pStyle w:val="TableContents"/>
-              <w:spacing w:before="0" w:after="160"/>
+            </w:pPr>
+            <w:r>
               <w:rPr>
                 <w:b/>
                 <w:bCs/>
                 <w:sz w:val="24"/>
                 <w:szCs w:val="24"/>
               </w:rPr>
-            </w:pPr>
-            <w:r>
+              <w:t>Ship To:</w:t>
+            </w:r>
+          </w:p>
+        </w:tc>
+        <w:tc>
+          <w:tcPr>
+            <w:tcW w:w="4760" w:type="dxa"/>
+            <w:gridSpan w:val="3"/>
+            <w:tcBorders>
+              <w:top w:val="single" w:sz="36" w:space="0" w:color="0000CC"/>
+              <w:left w:val="nil"/>
+              <w:bottom w:val="nil"/>
+              <w:insideH w:val="nil"/>
+              <w:right w:val="nil"/>
+              <w:insideV w:val="nil"/>
+            </w:tcBorders>
+            <w:shd w:fill="FFFFFF" w:val="clear"/>
+          </w:tcPr>
+          <w:p>
+            <w:pPr>
+              <w:pStyle w:val="TableContents"/>
+              <w:spacing w:before="0" w:after="160"/>
               <w:rPr>
                 <w:b/>
                 <w:bCs/>
                 <w:sz w:val="24"/>
                 <w:szCs w:val="24"/>
               </w:rPr>
+            </w:pPr>
+            <w:r>
+              <w:rPr>
+                <w:b/>
+                <w:bCs/>
+                <w:sz w:val="24"/>
+                <w:szCs w:val="24"/>
+              </w:rPr>
               <w:t>Invoice To:</w:t>
             </w:r>
           </w:p>
@@ -656,7 +696,8 @@
         </w:trPr>
         <w:tc>
           <w:tcPr>
-            <w:tcW w:w="4377" w:type="dxa"/>
+            <w:tcW w:w="4257" w:type="dxa"/>
+            <w:gridSpan w:val="2"/>
             <w:tcBorders>
               <w:top w:val="nil"/>
               <w:left w:val="nil"/>
@@ -687,8 +728,8 @@
         </w:tc>
         <w:tc>
           <w:tcPr>
-            <w:tcW w:w="4632" w:type="dxa"/>
-            <w:gridSpan w:val="4"/>
+            <w:tcW w:w="4760" w:type="dxa"/>
+            <w:gridSpan w:val="3"/>
             <w:tcBorders>
               <w:top w:val="nil"/>
               <w:left w:val="nil"/>
@@ -724,7 +765,8 @@
         </w:trPr>
         <w:tc>
           <w:tcPr>
-            <w:tcW w:w="4377" w:type="dxa"/>
+            <w:tcW w:w="4257" w:type="dxa"/>
+            <w:gridSpan w:val="2"/>
             <w:tcBorders>
               <w:top w:val="nil"/>
               <w:left w:val="nil"/>
@@ -755,8 +797,8 @@
         </w:tc>
         <w:tc>
           <w:tcPr>
-            <w:tcW w:w="4632" w:type="dxa"/>
-            <w:gridSpan w:val="4"/>
+            <w:tcW w:w="4760" w:type="dxa"/>
+            <w:gridSpan w:val="3"/>
             <w:tcBorders>
               <w:top w:val="nil"/>
               <w:left w:val="nil"/>
@@ -792,7 +834,8 @@
         </w:trPr>
         <w:tc>
           <w:tcPr>
-            <w:tcW w:w="4377" w:type="dxa"/>
+            <w:tcW w:w="4257" w:type="dxa"/>
+            <w:gridSpan w:val="2"/>
             <w:tcBorders>
               <w:top w:val="nil"/>
               <w:left w:val="nil"/>
@@ -823,8 +866,8 @@
         </w:tc>
         <w:tc>
           <w:tcPr>
-            <w:tcW w:w="4632" w:type="dxa"/>
-            <w:gridSpan w:val="4"/>
+            <w:tcW w:w="4760" w:type="dxa"/>
+            <w:gridSpan w:val="3"/>
             <w:tcBorders>
               <w:top w:val="nil"/>
               <w:left w:val="nil"/>
@@ -860,7 +903,8 @@
         </w:trPr>
         <w:tc>
           <w:tcPr>
-            <w:tcW w:w="4377" w:type="dxa"/>
+            <w:tcW w:w="4257" w:type="dxa"/>
+            <w:gridSpan w:val="2"/>
             <w:tcBorders>
               <w:top w:val="nil"/>
               <w:left w:val="nil"/>
@@ -891,8 +935,8 @@
         </w:tc>
         <w:tc>
           <w:tcPr>
-            <w:tcW w:w="4632" w:type="dxa"/>
-            <w:gridSpan w:val="4"/>
+            <w:tcW w:w="4760" w:type="dxa"/>
+            <w:gridSpan w:val="3"/>
             <w:tcBorders>
               <w:top w:val="nil"/>
               <w:left w:val="nil"/>
@@ -928,7 +972,8 @@
         </w:trPr>
         <w:tc>
           <w:tcPr>
-            <w:tcW w:w="4377" w:type="dxa"/>
+            <w:tcW w:w="4257" w:type="dxa"/>
+            <w:gridSpan w:val="2"/>
             <w:tcBorders>
               <w:top w:val="nil"/>
               <w:left w:val="nil"/>
@@ -959,8 +1004,8 @@
         </w:tc>
         <w:tc>
           <w:tcPr>
-            <w:tcW w:w="4632" w:type="dxa"/>
-            <w:gridSpan w:val="4"/>
+            <w:tcW w:w="4760" w:type="dxa"/>
+            <w:gridSpan w:val="3"/>
             <w:tcBorders>
               <w:top w:val="nil"/>
               <w:left w:val="nil"/>
@@ -1004,7 +1049,7 @@
     <w:tbl>
       <w:tblPr>
         <w:jc w:val="left"/>
-        <w:tblInd w:w="-28" w:type="dxa"/>
+        <w:tblInd w:w="-34" w:type="dxa"/>
         <w:tblBorders>
           <w:top w:val="single" w:sz="2" w:space="0" w:color="000001"/>
           <w:left w:val="single" w:sz="2" w:space="0" w:color="000001"/>
@@ -1561,7 +1606,7 @@
     <w:tbl>
       <w:tblPr>
         <w:jc w:val="left"/>
-        <w:tblInd w:w="-57" w:type="dxa"/>
+        <w:tblInd w:w="-64" w:type="dxa"/>
         <w:tblBorders>
           <w:top w:val="single" w:sz="2" w:space="0" w:color="000001"/>
           <w:left w:val="single" w:sz="2" w:space="0" w:color="000001"/>
@@ -1768,7 +1813,7 @@
     <w:tbl>
       <w:tblPr>
         <w:jc w:val="left"/>
-        <w:tblInd w:w="73" w:type="dxa"/>
+        <w:tblInd w:w="67" w:type="dxa"/>
         <w:tblBorders>
           <w:top w:val="single" w:sz="2" w:space="0" w:color="000001"/>
           <w:left w:val="single" w:sz="2" w:space="0" w:color="000001"/>
@@ -1785,7 +1830,7 @@
         </w:tblCellMar>
       </w:tblPr>
       <w:tblGrid>
-        <w:gridCol w:w="4367"/>
+        <w:gridCol w:w="4364"/>
         <w:gridCol w:w="4630"/>
       </w:tblGrid>
       <w:tr>
@@ -1794,7 +1839,7 @@
         </w:trPr>
         <w:tc>
           <w:tcPr>
-            <w:tcW w:w="8997" w:type="dxa"/>
+            <w:tcW w:w="8994" w:type="dxa"/>
             <w:gridSpan w:val="2"/>
             <w:tcBorders>
               <w:top w:val="single" w:sz="2" w:space="0" w:color="000001"/>
@@ -1840,7 +1885,7 @@
         </w:trPr>
         <w:tc>
           <w:tcPr>
-            <w:tcW w:w="4367" w:type="dxa"/>
+            <w:tcW w:w="4364" w:type="dxa"/>
             <w:tcBorders>
               <w:top w:val="nil"/>
               <w:left w:val="single" w:sz="2" w:space="0" w:color="000001"/>
@@ -1912,7 +1957,7 @@
         </w:trPr>
         <w:tc>
           <w:tcPr>
-            <w:tcW w:w="4367" w:type="dxa"/>
+            <w:tcW w:w="4364" w:type="dxa"/>
             <w:tcBorders>
               <w:top w:val="nil"/>
               <w:left w:val="single" w:sz="2" w:space="0" w:color="000001"/>
@@ -1987,7 +2032,7 @@
         </w:trPr>
         <w:tc>
           <w:tcPr>
-            <w:tcW w:w="4367" w:type="dxa"/>
+            <w:tcW w:w="4364" w:type="dxa"/>
             <w:tcBorders>
               <w:top w:val="nil"/>
               <w:left w:val="single" w:sz="2" w:space="0" w:color="000001"/>
@@ -2062,7 +2107,7 @@
         </w:trPr>
         <w:tc>
           <w:tcPr>
-            <w:tcW w:w="4367" w:type="dxa"/>
+            <w:tcW w:w="4364" w:type="dxa"/>
             <w:tcBorders>
               <w:top w:val="nil"/>
               <w:left w:val="single" w:sz="2" w:space="0" w:color="000001"/>
@@ -2137,7 +2182,7 @@
         </w:trPr>
         <w:tc>
           <w:tcPr>
-            <w:tcW w:w="4367" w:type="dxa"/>
+            <w:tcW w:w="4364" w:type="dxa"/>
             <w:tcBorders>
               <w:top w:val="nil"/>
               <w:left w:val="single" w:sz="2" w:space="0" w:color="000001"/>
@@ -2216,7 +2261,7 @@
         </w:trPr>
         <w:tc>
           <w:tcPr>
-            <w:tcW w:w="4367" w:type="dxa"/>
+            <w:tcW w:w="4364" w:type="dxa"/>
             <w:tcBorders>
               <w:top w:val="nil"/>
               <w:left w:val="single" w:sz="2" w:space="0" w:color="000001"/>
@@ -2288,7 +2333,7 @@
         </w:trPr>
         <w:tc>
           <w:tcPr>
-            <w:tcW w:w="4367" w:type="dxa"/>
+            <w:tcW w:w="4364" w:type="dxa"/>
             <w:tcBorders>
               <w:top w:val="nil"/>
               <w:left w:val="single" w:sz="2" w:space="0" w:color="000001"/>
@@ -2363,7 +2408,7 @@
         </w:trPr>
         <w:tc>
           <w:tcPr>
-            <w:tcW w:w="4367" w:type="dxa"/>
+            <w:tcW w:w="4364" w:type="dxa"/>
             <w:tcBorders>
               <w:top w:val="nil"/>
               <w:left w:val="single" w:sz="2" w:space="0" w:color="000001"/>
@@ -2442,7 +2487,7 @@
         </w:trPr>
         <w:tc>
           <w:tcPr>
-            <w:tcW w:w="4367" w:type="dxa"/>
+            <w:tcW w:w="4364" w:type="dxa"/>
             <w:tcBorders>
               <w:top w:val="nil"/>
               <w:left w:val="single" w:sz="2" w:space="0" w:color="000001"/>
@@ -2514,7 +2559,7 @@
         </w:trPr>
         <w:tc>
           <w:tcPr>
-            <w:tcW w:w="4367" w:type="dxa"/>
+            <w:tcW w:w="4364" w:type="dxa"/>
             <w:tcBorders>
               <w:top w:val="nil"/>
               <w:left w:val="single" w:sz="2" w:space="0" w:color="000001"/>
@@ -2589,7 +2634,7 @@
         </w:trPr>
         <w:tc>
           <w:tcPr>
-            <w:tcW w:w="4367" w:type="dxa"/>
+            <w:tcW w:w="4364" w:type="dxa"/>
             <w:tcBorders>
               <w:top w:val="nil"/>
               <w:left w:val="single" w:sz="2" w:space="0" w:color="000001"/>
@@ -2664,7 +2709,7 @@
         </w:trPr>
         <w:tc>
           <w:tcPr>
-            <w:tcW w:w="4367" w:type="dxa"/>
+            <w:tcW w:w="4364" w:type="dxa"/>
             <w:tcBorders>
               <w:top w:val="nil"/>
               <w:left w:val="single" w:sz="2" w:space="0" w:color="000001"/>
@@ -2732,7 +2777,7 @@
         </w:trPr>
         <w:tc>
           <w:tcPr>
-            <w:tcW w:w="4367" w:type="dxa"/>
+            <w:tcW w:w="4364" w:type="dxa"/>
             <w:tcBorders>
               <w:top w:val="nil"/>
               <w:left w:val="single" w:sz="2" w:space="0" w:color="000001"/>
@@ -2809,7 +2854,7 @@
         </w:trPr>
         <w:tc>
           <w:tcPr>
-            <w:tcW w:w="4367" w:type="dxa"/>
+            <w:tcW w:w="4364" w:type="dxa"/>
             <w:tcBorders>
               <w:top w:val="nil"/>
               <w:left w:val="single" w:sz="2" w:space="0" w:color="000001"/>
@@ -2886,7 +2931,7 @@
         </w:trPr>
         <w:tc>
           <w:tcPr>
-            <w:tcW w:w="4367" w:type="dxa"/>
+            <w:tcW w:w="4364" w:type="dxa"/>
             <w:tcBorders>
               <w:top w:val="nil"/>
               <w:left w:val="single" w:sz="2" w:space="0" w:color="000001"/>
@@ -2963,7 +3008,7 @@
         </w:trPr>
         <w:tc>
           <w:tcPr>
-            <w:tcW w:w="4367" w:type="dxa"/>
+            <w:tcW w:w="4364" w:type="dxa"/>
             <w:tcBorders>
               <w:top w:val="nil"/>
               <w:left w:val="single" w:sz="2" w:space="0" w:color="000001"/>
@@ -3040,7 +3085,7 @@
         </w:trPr>
         <w:tc>
           <w:tcPr>
-            <w:tcW w:w="4367" w:type="dxa"/>
+            <w:tcW w:w="4364" w:type="dxa"/>
             <w:tcBorders>
               <w:top w:val="nil"/>
               <w:left w:val="single" w:sz="2" w:space="0" w:color="000001"/>
@@ -3117,7 +3162,7 @@
         </w:trPr>
         <w:tc>
           <w:tcPr>
-            <w:tcW w:w="4367" w:type="dxa"/>
+            <w:tcW w:w="4364" w:type="dxa"/>
             <w:tcBorders>
               <w:top w:val="nil"/>
               <w:left w:val="single" w:sz="2" w:space="0" w:color="000001"/>
@@ -3192,7 +3237,7 @@
         </w:trPr>
         <w:tc>
           <w:tcPr>
-            <w:tcW w:w="4367" w:type="dxa"/>
+            <w:tcW w:w="4364" w:type="dxa"/>
             <w:tcBorders>
               <w:top w:val="nil"/>
               <w:left w:val="single" w:sz="2" w:space="0" w:color="000001"/>
@@ -3264,7 +3309,7 @@
         </w:trPr>
         <w:tc>
           <w:tcPr>
-            <w:tcW w:w="4367" w:type="dxa"/>
+            <w:tcW w:w="4364" w:type="dxa"/>
             <w:tcBorders>
               <w:top w:val="nil"/>
               <w:left w:val="single" w:sz="2" w:space="0" w:color="000001"/>
@@ -3339,7 +3384,7 @@
         </w:trPr>
         <w:tc>
           <w:tcPr>
-            <w:tcW w:w="4367" w:type="dxa"/>
+            <w:tcW w:w="4364" w:type="dxa"/>
             <w:tcBorders>
               <w:top w:val="nil"/>
               <w:left w:val="single" w:sz="2" w:space="0" w:color="000001"/>
@@ -3418,7 +3463,7 @@
         </w:trPr>
         <w:tc>
           <w:tcPr>
-            <w:tcW w:w="4367" w:type="dxa"/>
+            <w:tcW w:w="4364" w:type="dxa"/>
             <w:tcBorders>
               <w:top w:val="nil"/>
               <w:left w:val="single" w:sz="2" w:space="0" w:color="000001"/>
@@ -3549,7 +3594,7 @@
     <w:tbl>
       <w:tblPr>
         <w:jc w:val="left"/>
-        <w:tblInd w:w="-3" w:type="dxa"/>
+        <w:tblInd w:w="-9" w:type="dxa"/>
         <w:tblBorders>
           <w:top w:val="single" w:sz="2" w:space="0" w:color="000001"/>
           <w:left w:val="single" w:sz="2" w:space="0" w:color="000001"/>
@@ -3566,8 +3611,8 @@
         </w:tblCellMar>
       </w:tblPr>
       <w:tblGrid>
-        <w:gridCol w:w="4466"/>
-        <w:gridCol w:w="4606"/>
+        <w:gridCol w:w="4464"/>
+        <w:gridCol w:w="4605"/>
       </w:tblGrid>
       <w:tr>
         <w:trPr>
@@ -3575,7 +3620,7 @@
         </w:trPr>
         <w:tc>
           <w:tcPr>
-            <w:tcW w:w="9072" w:type="dxa"/>
+            <w:tcW w:w="9069" w:type="dxa"/>
             <w:gridSpan w:val="2"/>
             <w:tcBorders>
               <w:top w:val="single" w:sz="2" w:space="0" w:color="000001"/>
@@ -3620,7 +3665,7 @@
         </w:trPr>
         <w:tc>
           <w:tcPr>
-            <w:tcW w:w="4466" w:type="dxa"/>
+            <w:tcW w:w="4464" w:type="dxa"/>
             <w:tcBorders>
               <w:top w:val="nil"/>
               <w:left w:val="single" w:sz="2" w:space="0" w:color="000001"/>
@@ -3645,6 +3690,7 @@
                 <w:szCs w:val="22"/>
               </w:rPr>
             </w:pPr>
+            <w:bookmarkStart w:id="0" w:name="__DdeLink__830_320781051"/>
             <w:r>
               <w:rPr>
                 <w:b/>
@@ -3652,83 +3698,104 @@
                 <w:sz w:val="22"/>
                 <w:szCs w:val="22"/>
               </w:rPr>
-              <w:t>Documents</w:t>
-            </w:r>
-          </w:p>
-        </w:tc>
-        <w:tc>
-          <w:tcPr>
-            <w:tcW w:w="4606" w:type="dxa"/>
-            <w:tcBorders>
-              <w:top w:val="nil"/>
-              <w:left w:val="nil"/>
-              <w:bottom w:val="nil"/>
-              <w:insideH w:val="nil"/>
-              <w:right w:val="single" w:sz="2" w:space="0" w:color="000001"/>
-              <w:insideV w:val="single" w:sz="2" w:space="0" w:color="000001"/>
-            </w:tcBorders>
-            <w:shd w:fill="FFFFFF" w:val="clear"/>
-            <w:tcMar>
-              <w:left w:w="29" w:type="dxa"/>
-            </w:tcMar>
-          </w:tcPr>
-          <w:p>
-            <w:pPr>
-              <w:pStyle w:val="TableContents"/>
-              <w:spacing w:before="0" w:after="160"/>
-              <w:rPr/>
-            </w:pPr>
-            <w:r>
-              <w:rPr/>
-            </w:r>
-          </w:p>
-        </w:tc>
-      </w:tr>
-      <w:tr>
-        <w:trPr>
-          <w:cantSplit w:val="false"/>
-        </w:trPr>
-        <w:tc>
-          <w:tcPr>
-            <w:tcW w:w="4466" w:type="dxa"/>
-            <w:tcBorders>
-              <w:top w:val="nil"/>
-              <w:left w:val="single" w:sz="2" w:space="0" w:color="000001"/>
-              <w:bottom w:val="nil"/>
-              <w:insideH w:val="nil"/>
-              <w:right w:val="nil"/>
-              <w:insideV w:val="nil"/>
-            </w:tcBorders>
-            <w:shd w:fill="FFFFFF" w:val="clear"/>
-            <w:tcMar>
-              <w:left w:w="-2" w:type="dxa"/>
-            </w:tcMar>
-          </w:tcPr>
-          <w:p>
-            <w:pPr>
-              <w:pStyle w:val="TableContents"/>
-              <w:spacing w:before="0" w:after="160"/>
+              <w:t xml:space="preserve">Requested </w:t>
+            </w:r>
+            <w:bookmarkEnd w:id="0"/>
+            <w:r>
               <w:rPr>
                 <w:b/>
                 <w:bCs/>
                 <w:sz w:val="22"/>
                 <w:szCs w:val="22"/>
               </w:rPr>
-            </w:pPr>
-            <w:r>
+              <w:t>Documents</w:t>
+            </w:r>
+          </w:p>
+        </w:tc>
+        <w:tc>
+          <w:tcPr>
+            <w:tcW w:w="4605" w:type="dxa"/>
+            <w:tcBorders>
+              <w:top w:val="nil"/>
+              <w:left w:val="nil"/>
+              <w:bottom w:val="nil"/>
+              <w:insideH w:val="nil"/>
+              <w:right w:val="single" w:sz="2" w:space="0" w:color="000001"/>
+              <w:insideV w:val="single" w:sz="2" w:space="0" w:color="000001"/>
+            </w:tcBorders>
+            <w:shd w:fill="FFFFFF" w:val="clear"/>
+            <w:tcMar>
+              <w:left w:w="29" w:type="dxa"/>
+            </w:tcMar>
+          </w:tcPr>
+          <w:p>
+            <w:pPr>
+              <w:pStyle w:val="TableContents"/>
+              <w:spacing w:before="0" w:after="160"/>
               <w:rPr>
                 <w:b/>
                 <w:bCs/>
                 <w:sz w:val="22"/>
                 <w:szCs w:val="22"/>
               </w:rPr>
+            </w:pPr>
+            <w:r>
+              <w:rPr>
+                <w:b/>
+                <w:bCs/>
+                <w:sz w:val="22"/>
+                <w:szCs w:val="22"/>
+              </w:rPr>
+              <w:t>Provided Documents</w:t>
+            </w:r>
+          </w:p>
+        </w:tc>
+      </w:tr>
+      <w:tr>
+        <w:trPr>
+          <w:cantSplit w:val="false"/>
+        </w:trPr>
+        <w:tc>
+          <w:tcPr>
+            <w:tcW w:w="4464" w:type="dxa"/>
+            <w:tcBorders>
+              <w:top w:val="nil"/>
+              <w:left w:val="single" w:sz="2" w:space="0" w:color="000001"/>
+              <w:bottom w:val="nil"/>
+              <w:insideH w:val="nil"/>
+              <w:right w:val="nil"/>
+              <w:insideV w:val="nil"/>
+            </w:tcBorders>
+            <w:shd w:fill="FFFFFF" w:val="clear"/>
+            <w:tcMar>
+              <w:left w:w="-2" w:type="dxa"/>
+            </w:tcMar>
+          </w:tcPr>
+          <w:p>
+            <w:pPr>
+              <w:pStyle w:val="TableContents"/>
+              <w:spacing w:before="0" w:after="160"/>
+              <w:rPr>
+                <w:b/>
+                <w:bCs/>
+                <w:sz w:val="22"/>
+                <w:szCs w:val="22"/>
+              </w:rPr>
+            </w:pPr>
+            <w:r>
+              <w:rPr>
+                <w:b/>
+                <w:bCs/>
+                <w:sz w:val="22"/>
+                <w:szCs w:val="22"/>
+              </w:rPr>
               <w:t>Notes</w:t>
             </w:r>
           </w:p>
         </w:tc>
         <w:tc>
           <w:tcPr>
-            <w:tcW w:w="4606" w:type="dxa"/>
+            <w:tcW w:w="4605" w:type="dxa"/>
             <w:tcBorders>
               <w:top w:val="nil"/>
               <w:left w:val="nil"/>
@@ -3760,7 +3827,7 @@
         </w:trPr>
         <w:tc>
           <w:tcPr>
-            <w:tcW w:w="4466" w:type="dxa"/>
+            <w:tcW w:w="4464" w:type="dxa"/>
             <w:tcBorders>
               <w:top w:val="nil"/>
               <w:left w:val="single" w:sz="2" w:space="0" w:color="000001"/>
@@ -3800,7 +3867,7 @@
         </w:tc>
         <w:tc>
           <w:tcPr>
-            <w:tcW w:w="4606" w:type="dxa"/>
+            <w:tcW w:w="4605" w:type="dxa"/>
             <w:tcBorders>
               <w:top w:val="nil"/>
               <w:left w:val="nil"/>
@@ -3832,7 +3899,7 @@
         </w:trPr>
         <w:tc>
           <w:tcPr>
-            <w:tcW w:w="4466" w:type="dxa"/>
+            <w:tcW w:w="4464" w:type="dxa"/>
             <w:tcBorders>
               <w:top w:val="nil"/>
               <w:left w:val="single" w:sz="2" w:space="0" w:color="000001"/>
@@ -3872,7 +3939,7 @@
         </w:tc>
         <w:tc>
           <w:tcPr>
-            <w:tcW w:w="4606" w:type="dxa"/>
+            <w:tcW w:w="4605" w:type="dxa"/>
             <w:tcBorders>
               <w:top w:val="nil"/>
               <w:left w:val="nil"/>
@@ -3911,7 +3978,7 @@
     <w:tbl>
       <w:tblPr>
         <w:jc w:val="left"/>
-        <w:tblInd w:w="-36" w:type="dxa"/>
+        <w:tblInd w:w="-43" w:type="dxa"/>
         <w:tblBorders>
           <w:top w:val="single" w:sz="2" w:space="0" w:color="000001"/>
           <w:left w:val="single" w:sz="2" w:space="0" w:color="000001"/>

</xml_diff>

<commit_message>
Changed ContractGenerator to handle multiple notes and files
</commit_message>
<xml_diff>
--- a/src/main/resources/contract-bundle/Purchase Details.docx
+++ b/src/main/resources/contract-bundle/Purchase Details.docx
@@ -22,9 +22,9 @@
         </w:tblCellMar>
       </w:tblPr>
       <w:tblGrid>
-        <w:gridCol w:w="4202"/>
-        <w:gridCol w:w="55"/>
-        <w:gridCol w:w="1219"/>
+        <w:gridCol w:w="4173"/>
+        <w:gridCol w:w="58"/>
+        <w:gridCol w:w="1217"/>
         <w:gridCol w:w="747"/>
         <w:gridCol w:w="2794"/>
       </w:tblGrid>
@@ -35,7 +35,7 @@
         </w:trPr>
         <w:tc>
           <w:tcPr>
-            <w:tcW w:w="5476" w:type="dxa"/>
+            <w:tcW w:w="5448" w:type="dxa"/>
             <w:gridSpan w:val="3"/>
             <w:tcBorders>
               <w:top w:val="nil"/>
@@ -150,7 +150,7 @@
         </w:trPr>
         <w:tc>
           <w:tcPr>
-            <w:tcW w:w="6223" w:type="dxa"/>
+            <w:tcW w:w="6195" w:type="dxa"/>
             <w:gridSpan w:val="4"/>
             <w:tcBorders>
               <w:top w:val="single" w:sz="2" w:space="0" w:color="000001"/>
@@ -212,7 +212,7 @@
         </w:trPr>
         <w:tc>
           <w:tcPr>
-            <w:tcW w:w="6223" w:type="dxa"/>
+            <w:tcW w:w="6195" w:type="dxa"/>
             <w:gridSpan w:val="4"/>
             <w:tcBorders>
               <w:top w:val="nil"/>
@@ -281,7 +281,7 @@
         </w:trPr>
         <w:tc>
           <w:tcPr>
-            <w:tcW w:w="4202" w:type="dxa"/>
+            <w:tcW w:w="4173" w:type="dxa"/>
             <w:tcBorders>
               <w:top w:val="single" w:sz="36" w:space="0" w:color="0000CC"/>
               <w:left w:val="nil"/>
@@ -312,7 +312,7 @@
         </w:tc>
         <w:tc>
           <w:tcPr>
-            <w:tcW w:w="4815" w:type="dxa"/>
+            <w:tcW w:w="4816" w:type="dxa"/>
             <w:gridSpan w:val="4"/>
             <w:tcBorders>
               <w:top w:val="single" w:sz="36" w:space="0" w:color="0000CC"/>
@@ -359,7 +359,7 @@
         </w:trPr>
         <w:tc>
           <w:tcPr>
-            <w:tcW w:w="4202" w:type="dxa"/>
+            <w:tcW w:w="4173" w:type="dxa"/>
             <w:tcBorders>
               <w:top w:val="nil"/>
               <w:left w:val="nil"/>
@@ -390,7 +390,7 @@
         </w:tc>
         <w:tc>
           <w:tcPr>
-            <w:tcW w:w="4815" w:type="dxa"/>
+            <w:tcW w:w="4816" w:type="dxa"/>
             <w:gridSpan w:val="4"/>
             <w:tcBorders>
               <w:top w:val="nil"/>
@@ -441,7 +441,7 @@
         </w:trPr>
         <w:tc>
           <w:tcPr>
-            <w:tcW w:w="9017" w:type="dxa"/>
+            <w:tcW w:w="8989" w:type="dxa"/>
             <w:gridSpan w:val="5"/>
             <w:tcBorders>
               <w:top w:val="nil"/>
@@ -478,7 +478,7 @@
         </w:trPr>
         <w:tc>
           <w:tcPr>
-            <w:tcW w:w="9017" w:type="dxa"/>
+            <w:tcW w:w="8989" w:type="dxa"/>
             <w:gridSpan w:val="5"/>
             <w:tcBorders>
               <w:top w:val="nil"/>
@@ -515,7 +515,7 @@
         </w:trPr>
         <w:tc>
           <w:tcPr>
-            <w:tcW w:w="9017" w:type="dxa"/>
+            <w:tcW w:w="8989" w:type="dxa"/>
             <w:gridSpan w:val="5"/>
             <w:tcBorders>
               <w:top w:val="nil"/>
@@ -552,7 +552,7 @@
         </w:trPr>
         <w:tc>
           <w:tcPr>
-            <w:tcW w:w="4202" w:type="dxa"/>
+            <w:tcW w:w="4173" w:type="dxa"/>
             <w:tcBorders>
               <w:top w:val="nil"/>
               <w:left w:val="nil"/>
@@ -583,7 +583,7 @@
         </w:tc>
         <w:tc>
           <w:tcPr>
-            <w:tcW w:w="4815" w:type="dxa"/>
+            <w:tcW w:w="4816" w:type="dxa"/>
             <w:gridSpan w:val="4"/>
             <w:tcBorders>
               <w:top w:val="nil"/>
@@ -619,7 +619,7 @@
         </w:trPr>
         <w:tc>
           <w:tcPr>
-            <w:tcW w:w="4257" w:type="dxa"/>
+            <w:tcW w:w="4231" w:type="dxa"/>
             <w:gridSpan w:val="2"/>
             <w:tcBorders>
               <w:top w:val="single" w:sz="36" w:space="0" w:color="0000CC"/>
@@ -655,7 +655,7 @@
         </w:tc>
         <w:tc>
           <w:tcPr>
-            <w:tcW w:w="4760" w:type="dxa"/>
+            <w:tcW w:w="4758" w:type="dxa"/>
             <w:gridSpan w:val="3"/>
             <w:tcBorders>
               <w:top w:val="single" w:sz="36" w:space="0" w:color="0000CC"/>
@@ -696,7 +696,7 @@
         </w:trPr>
         <w:tc>
           <w:tcPr>
-            <w:tcW w:w="4257" w:type="dxa"/>
+            <w:tcW w:w="4231" w:type="dxa"/>
             <w:gridSpan w:val="2"/>
             <w:tcBorders>
               <w:top w:val="nil"/>
@@ -728,7 +728,7 @@
         </w:tc>
         <w:tc>
           <w:tcPr>
-            <w:tcW w:w="4760" w:type="dxa"/>
+            <w:tcW w:w="4758" w:type="dxa"/>
             <w:gridSpan w:val="3"/>
             <w:tcBorders>
               <w:top w:val="nil"/>
@@ -765,7 +765,7 @@
         </w:trPr>
         <w:tc>
           <w:tcPr>
-            <w:tcW w:w="4257" w:type="dxa"/>
+            <w:tcW w:w="4231" w:type="dxa"/>
             <w:gridSpan w:val="2"/>
             <w:tcBorders>
               <w:top w:val="nil"/>
@@ -797,7 +797,7 @@
         </w:tc>
         <w:tc>
           <w:tcPr>
-            <w:tcW w:w="4760" w:type="dxa"/>
+            <w:tcW w:w="4758" w:type="dxa"/>
             <w:gridSpan w:val="3"/>
             <w:tcBorders>
               <w:top w:val="nil"/>
@@ -834,7 +834,7 @@
         </w:trPr>
         <w:tc>
           <w:tcPr>
-            <w:tcW w:w="4257" w:type="dxa"/>
+            <w:tcW w:w="4231" w:type="dxa"/>
             <w:gridSpan w:val="2"/>
             <w:tcBorders>
               <w:top w:val="nil"/>
@@ -866,7 +866,7 @@
         </w:tc>
         <w:tc>
           <w:tcPr>
-            <w:tcW w:w="4760" w:type="dxa"/>
+            <w:tcW w:w="4758" w:type="dxa"/>
             <w:gridSpan w:val="3"/>
             <w:tcBorders>
               <w:top w:val="nil"/>
@@ -903,7 +903,7 @@
         </w:trPr>
         <w:tc>
           <w:tcPr>
-            <w:tcW w:w="4257" w:type="dxa"/>
+            <w:tcW w:w="4231" w:type="dxa"/>
             <w:gridSpan w:val="2"/>
             <w:tcBorders>
               <w:top w:val="nil"/>
@@ -935,7 +935,7 @@
         </w:tc>
         <w:tc>
           <w:tcPr>
-            <w:tcW w:w="4760" w:type="dxa"/>
+            <w:tcW w:w="4758" w:type="dxa"/>
             <w:gridSpan w:val="3"/>
             <w:tcBorders>
               <w:top w:val="nil"/>
@@ -972,7 +972,7 @@
         </w:trPr>
         <w:tc>
           <w:tcPr>
-            <w:tcW w:w="4257" w:type="dxa"/>
+            <w:tcW w:w="4231" w:type="dxa"/>
             <w:gridSpan w:val="2"/>
             <w:tcBorders>
               <w:top w:val="nil"/>
@@ -1004,7 +1004,7 @@
         </w:tc>
         <w:tc>
           <w:tcPr>
-            <w:tcW w:w="4760" w:type="dxa"/>
+            <w:tcW w:w="4758" w:type="dxa"/>
             <w:gridSpan w:val="3"/>
             <w:tcBorders>
               <w:top w:val="nil"/>
@@ -1049,7 +1049,7 @@
     <w:tbl>
       <w:tblPr>
         <w:jc w:val="left"/>
-        <w:tblInd w:w="-34" w:type="dxa"/>
+        <w:tblInd w:w="-100" w:type="dxa"/>
         <w:tblBorders>
           <w:top w:val="single" w:sz="2" w:space="0" w:color="000001"/>
           <w:left w:val="single" w:sz="2" w:space="0" w:color="000001"/>
@@ -1606,214 +1606,7 @@
     <w:tbl>
       <w:tblPr>
         <w:jc w:val="left"/>
-        <w:tblInd w:w="-64" w:type="dxa"/>
-        <w:tblBorders>
-          <w:top w:val="single" w:sz="2" w:space="0" w:color="000001"/>
-          <w:left w:val="single" w:sz="2" w:space="0" w:color="000001"/>
-          <w:bottom w:val="nil"/>
-          <w:insideH w:val="nil"/>
-          <w:right w:val="single" w:sz="2" w:space="0" w:color="000001"/>
-          <w:insideV w:val="single" w:sz="2" w:space="0" w:color="000001"/>
-        </w:tblBorders>
-        <w:tblCellMar>
-          <w:top w:w="29" w:type="dxa"/>
-          <w:left w:w="-2" w:type="dxa"/>
-          <w:bottom w:w="29" w:type="dxa"/>
-          <w:right w:w="29" w:type="dxa"/>
-        </w:tblCellMar>
-      </w:tblPr>
-      <w:tblGrid>
-        <w:gridCol w:w="9075"/>
-      </w:tblGrid>
-      <w:tr>
-        <w:trPr>
-          <w:cantSplit w:val="false"/>
-        </w:trPr>
-        <w:tc>
-          <w:tcPr>
-            <w:tcW w:w="9075" w:type="dxa"/>
-            <w:tcBorders>
-              <w:top w:val="single" w:sz="2" w:space="0" w:color="000001"/>
-              <w:left w:val="single" w:sz="2" w:space="0" w:color="000001"/>
-              <w:bottom w:val="nil"/>
-              <w:insideH w:val="nil"/>
-              <w:right w:val="single" w:sz="2" w:space="0" w:color="000001"/>
-              <w:insideV w:val="single" w:sz="2" w:space="0" w:color="000001"/>
-            </w:tcBorders>
-            <w:shd w:fill="FF3333" w:val="clear"/>
-            <w:tcMar>
-              <w:left w:w="-2" w:type="dxa"/>
-            </w:tcMar>
-          </w:tcPr>
-          <w:p>
-            <w:pPr>
-              <w:pStyle w:val="TableContents"/>
-              <w:pageBreakBefore/>
-              <w:spacing w:before="0" w:after="160"/>
-              <w:rPr>
-                <w:b/>
-                <w:bCs/>
-                <w:sz w:val="26"/>
-                <w:szCs w:val="26"/>
-              </w:rPr>
-            </w:pPr>
-            <w:r>
-              <w:rPr>
-                <w:b/>
-                <w:bCs/>
-                <w:sz w:val="26"/>
-                <w:szCs w:val="26"/>
-              </w:rPr>
-              <w:t>Purchase Order Comments</w:t>
-            </w:r>
-          </w:p>
-        </w:tc>
-      </w:tr>
-      <w:tr>
-        <w:trPr>
-          <w:trHeight w:val="785" w:hRule="atLeast"/>
-          <w:cantSplit w:val="false"/>
-        </w:trPr>
-        <w:tc>
-          <w:tcPr>
-            <w:tcW w:w="9075" w:type="dxa"/>
-            <w:tcBorders>
-              <w:top w:val="single" w:sz="2" w:space="0" w:color="000001"/>
-              <w:left w:val="single" w:sz="2" w:space="0" w:color="000001"/>
-              <w:bottom w:val="single" w:sz="2" w:space="0" w:color="000001"/>
-              <w:insideH w:val="single" w:sz="2" w:space="0" w:color="000001"/>
-              <w:right w:val="single" w:sz="2" w:space="0" w:color="000001"/>
-              <w:insideV w:val="single" w:sz="2" w:space="0" w:color="000001"/>
-            </w:tcBorders>
-            <w:shd w:fill="FFFFFF" w:val="clear"/>
-            <w:tcMar>
-              <w:left w:w="-2" w:type="dxa"/>
-            </w:tcMar>
-          </w:tcPr>
-          <w:p>
-            <w:pPr>
-              <w:pStyle w:val="TableContents"/>
-              <w:spacing w:before="0" w:after="160"/>
-              <w:rPr>
-                <w:sz w:val="20"/>
-                <w:szCs w:val="20"/>
-                <w:u w:val="single"/>
-              </w:rPr>
-            </w:pPr>
-            <w:r>
-              <w:rPr>
-                <w:sz w:val="20"/>
-                <w:szCs w:val="20"/>
-                <w:u w:val="single"/>
-              </w:rPr>
-              <w:t>Requested Delivery Period</w:t>
-            </w:r>
-          </w:p>
-          <w:p>
-            <w:pPr>
-              <w:pStyle w:val="TableContents"/>
-              <w:spacing w:before="0" w:after="160"/>
-              <w:rPr>
-                <w:sz w:val="20"/>
-                <w:szCs w:val="20"/>
-              </w:rPr>
-            </w:pPr>
-            <w:r>
-              <w:rPr>
-                <w:sz w:val="20"/>
-                <w:szCs w:val="20"/>
-              </w:rPr>
-              <w:t>$order_delPer</w:t>
-            </w:r>
-          </w:p>
-          <w:p>
-            <w:pPr>
-              <w:pStyle w:val="TableContents"/>
-              <w:spacing w:before="0" w:after="160"/>
-              <w:rPr>
-                <w:sz w:val="20"/>
-                <w:szCs w:val="20"/>
-                <w:u w:val="single"/>
-              </w:rPr>
-            </w:pPr>
-            <w:r>
-              <w:rPr>
-                <w:sz w:val="20"/>
-                <w:szCs w:val="20"/>
-                <w:u w:val="single"/>
-              </w:rPr>
-              <w:t>Payment Means</w:t>
-            </w:r>
-          </w:p>
-          <w:p>
-            <w:pPr>
-              <w:pStyle w:val="TableContents"/>
-              <w:spacing w:before="0" w:after="160"/>
-              <w:rPr>
-                <w:sz w:val="20"/>
-                <w:szCs w:val="20"/>
-              </w:rPr>
-            </w:pPr>
-            <w:r>
-              <w:rPr>
-                <w:sz w:val="20"/>
-                <w:szCs w:val="20"/>
-              </w:rPr>
-              <w:t>$order_paymentMeans</w:t>
-            </w:r>
-          </w:p>
-          <w:p>
-            <w:pPr>
-              <w:pStyle w:val="TableContents"/>
-              <w:spacing w:before="0" w:after="160"/>
-              <w:rPr>
-                <w:sz w:val="20"/>
-                <w:szCs w:val="20"/>
-                <w:u w:val="single"/>
-              </w:rPr>
-            </w:pPr>
-            <w:r>
-              <w:rPr>
-                <w:sz w:val="20"/>
-                <w:szCs w:val="20"/>
-                <w:u w:val="single"/>
-              </w:rPr>
-              <w:t>Payment Terms</w:t>
-            </w:r>
-          </w:p>
-          <w:p>
-            <w:pPr>
-              <w:pStyle w:val="TableContents"/>
-              <w:spacing w:before="0" w:after="160"/>
-              <w:rPr>
-                <w:sz w:val="20"/>
-                <w:szCs w:val="20"/>
-              </w:rPr>
-            </w:pPr>
-            <w:r>
-              <w:rPr>
-                <w:sz w:val="20"/>
-                <w:szCs w:val="20"/>
-              </w:rPr>
-              <w:t>$payment_id</w:t>
-            </w:r>
-          </w:p>
-        </w:tc>
-      </w:tr>
-    </w:tbl>
-    <w:p>
-      <w:pPr>
-        <w:pStyle w:val="TextBody"/>
-        <w:rPr/>
-      </w:pPr>
-      <w:r>
-        <w:rPr/>
-      </w:r>
-    </w:p>
-    <w:tbl>
-      <w:tblPr>
-        <w:jc w:val="left"/>
-        <w:tblInd w:w="67" w:type="dxa"/>
+        <w:tblInd w:w="-129" w:type="dxa"/>
         <w:tblBorders>
           <w:top w:val="single" w:sz="2" w:space="0" w:color="000001"/>
           <w:left w:val="single" w:sz="2" w:space="0" w:color="000001"/>
@@ -1830,8 +1623,7 @@
         </w:tblCellMar>
       </w:tblPr>
       <w:tblGrid>
-        <w:gridCol w:w="4364"/>
-        <w:gridCol w:w="4630"/>
+        <w:gridCol w:w="9014"/>
       </w:tblGrid>
       <w:tr>
         <w:trPr>
@@ -1839,8 +1631,7 @@
         </w:trPr>
         <w:tc>
           <w:tcPr>
-            <w:tcW w:w="8994" w:type="dxa"/>
-            <w:gridSpan w:val="2"/>
+            <w:tcW w:w="9014" w:type="dxa"/>
             <w:tcBorders>
               <w:top w:val="single" w:sz="2" w:space="0" w:color="000001"/>
               <w:left w:val="single" w:sz="2" w:space="0" w:color="000001"/>
@@ -1856,10 +1647,9 @@
           </w:tcPr>
           <w:p>
             <w:pPr>
-              <w:pStyle w:val="HorizontalLine"/>
+              <w:pStyle w:val="TableContents"/>
               <w:pageBreakBefore/>
-              <w:spacing w:before="0" w:after="103"/>
-              <w:ind w:left="0" w:right="0" w:hanging="0"/>
+              <w:spacing w:before="0" w:after="160"/>
               <w:rPr>
                 <w:b/>
                 <w:bCs/>
@@ -1874,7 +1664,242 @@
                 <w:sz w:val="26"/>
                 <w:szCs w:val="26"/>
               </w:rPr>
-              <w:t>Negotiation</w:t>
+              <w:t>Purchase Order Comments</w:t>
+            </w:r>
+          </w:p>
+        </w:tc>
+      </w:tr>
+      <w:tr>
+        <w:trPr>
+          <w:trHeight w:val="785" w:hRule="atLeast"/>
+          <w:cantSplit w:val="false"/>
+        </w:trPr>
+        <w:tc>
+          <w:tcPr>
+            <w:tcW w:w="9014" w:type="dxa"/>
+            <w:tcBorders>
+              <w:top w:val="nil"/>
+              <w:left w:val="single" w:sz="2" w:space="0" w:color="000001"/>
+              <w:bottom w:val="single" w:sz="2" w:space="0" w:color="000001"/>
+              <w:insideH w:val="single" w:sz="2" w:space="0" w:color="000001"/>
+              <w:right w:val="single" w:sz="2" w:space="0" w:color="000001"/>
+              <w:insideV w:val="single" w:sz="2" w:space="0" w:color="000001"/>
+            </w:tcBorders>
+            <w:shd w:fill="FFFFFF" w:val="clear"/>
+            <w:tcMar>
+              <w:left w:w="-2" w:type="dxa"/>
+            </w:tcMar>
+          </w:tcPr>
+          <w:p>
+            <w:pPr>
+              <w:pStyle w:val="TableContents"/>
+              <w:spacing w:before="0" w:after="160"/>
+              <w:rPr>
+                <w:sz w:val="20"/>
+                <w:szCs w:val="20"/>
+                <w:u w:val="single"/>
+              </w:rPr>
+            </w:pPr>
+            <w:r>
+              <w:rPr>
+                <w:sz w:val="20"/>
+                <w:szCs w:val="20"/>
+                <w:u w:val="single"/>
+              </w:rPr>
+              <w:t>Requested Delivery Period</w:t>
+            </w:r>
+          </w:p>
+          <w:p>
+            <w:pPr>
+              <w:pStyle w:val="TableContents"/>
+              <w:spacing w:before="0" w:after="160"/>
+              <w:rPr>
+                <w:sz w:val="20"/>
+                <w:szCs w:val="20"/>
+              </w:rPr>
+            </w:pPr>
+            <w:r>
+              <w:rPr>
+                <w:sz w:val="20"/>
+                <w:szCs w:val="20"/>
+              </w:rPr>
+              <w:t>$order_delPer</w:t>
+            </w:r>
+          </w:p>
+          <w:p>
+            <w:pPr>
+              <w:pStyle w:val="TableContents"/>
+              <w:spacing w:before="0" w:after="160"/>
+              <w:rPr>
+                <w:sz w:val="20"/>
+                <w:szCs w:val="20"/>
+                <w:u w:val="single"/>
+              </w:rPr>
+            </w:pPr>
+            <w:r>
+              <w:rPr>
+                <w:sz w:val="20"/>
+                <w:szCs w:val="20"/>
+                <w:u w:val="single"/>
+              </w:rPr>
+              <w:t>Payment Means</w:t>
+            </w:r>
+          </w:p>
+          <w:p>
+            <w:pPr>
+              <w:pStyle w:val="TableContents"/>
+              <w:spacing w:before="0" w:after="160"/>
+              <w:rPr>
+                <w:sz w:val="20"/>
+                <w:szCs w:val="20"/>
+              </w:rPr>
+            </w:pPr>
+            <w:r>
+              <w:rPr>
+                <w:sz w:val="20"/>
+                <w:szCs w:val="20"/>
+              </w:rPr>
+              <w:t>$order_paymentMeans</w:t>
+            </w:r>
+          </w:p>
+          <w:p>
+            <w:pPr>
+              <w:pStyle w:val="TableContents"/>
+              <w:spacing w:before="0" w:after="160"/>
+              <w:rPr>
+                <w:sz w:val="20"/>
+                <w:szCs w:val="20"/>
+                <w:u w:val="single"/>
+              </w:rPr>
+            </w:pPr>
+            <w:r>
+              <w:rPr>
+                <w:sz w:val="20"/>
+                <w:szCs w:val="20"/>
+                <w:u w:val="single"/>
+              </w:rPr>
+              <w:t>Payment Terms</w:t>
+            </w:r>
+          </w:p>
+          <w:p>
+            <w:pPr>
+              <w:pStyle w:val="TableContents"/>
+              <w:spacing w:before="0" w:after="160"/>
+              <w:rPr>
+                <w:sz w:val="20"/>
+                <w:szCs w:val="20"/>
+              </w:rPr>
+            </w:pPr>
+            <w:r>
+              <w:rPr>
+                <w:sz w:val="20"/>
+                <w:szCs w:val="20"/>
+              </w:rPr>
+              <w:t>$payment_id</w:t>
+            </w:r>
+          </w:p>
+        </w:tc>
+      </w:tr>
+    </w:tbl>
+    <w:p>
+      <w:pPr>
+        <w:pStyle w:val="TextBody"/>
+        <w:rPr/>
+      </w:pPr>
+      <w:r>
+        <w:rPr/>
+      </w:r>
+    </w:p>
+    <w:tbl>
+      <w:tblPr>
+        <w:jc w:val="left"/>
+        <w:tblInd w:w="-96" w:type="dxa"/>
+        <w:tblBorders>
+          <w:top w:val="single" w:sz="2" w:space="0" w:color="000001"/>
+          <w:left w:val="single" w:sz="2" w:space="0" w:color="000001"/>
+          <w:bottom w:val="nil"/>
+          <w:insideH w:val="nil"/>
+          <w:right w:val="nil"/>
+          <w:insideV w:val="nil"/>
+        </w:tblBorders>
+        <w:tblCellMar>
+          <w:top w:w="55" w:type="dxa"/>
+          <w:left w:w="42" w:type="dxa"/>
+          <w:bottom w:w="55" w:type="dxa"/>
+          <w:right w:w="55" w:type="dxa"/>
+        </w:tblCellMar>
+      </w:tblPr>
+      <w:tblGrid>
+        <w:gridCol w:w="1669"/>
+        <w:gridCol w:w="2961"/>
+        <w:gridCol w:w="3"/>
+        <w:gridCol w:w="2222"/>
+        <w:gridCol w:w="2156"/>
+      </w:tblGrid>
+      <w:tr>
+        <w:trPr>
+          <w:cantSplit w:val="false"/>
+        </w:trPr>
+        <w:tc>
+          <w:tcPr>
+            <w:tcW w:w="4633" w:type="dxa"/>
+            <w:gridSpan w:val="3"/>
+            <w:tcBorders>
+              <w:top w:val="single" w:sz="2" w:space="0" w:color="000001"/>
+              <w:left w:val="single" w:sz="2" w:space="0" w:color="000001"/>
+              <w:bottom w:val="nil"/>
+              <w:insideH w:val="nil"/>
+              <w:right w:val="nil"/>
+              <w:insideV w:val="nil"/>
+            </w:tcBorders>
+            <w:shd w:fill="FF3333" w:val="clear"/>
+            <w:tcMar>
+              <w:left w:w="42" w:type="dxa"/>
+            </w:tcMar>
+          </w:tcPr>
+          <w:p>
+            <w:pPr>
+              <w:pStyle w:val="TableContents"/>
+              <w:spacing w:before="0" w:after="160"/>
+              <w:rPr>
+                <w:b/>
+                <w:bCs/>
+              </w:rPr>
+            </w:pPr>
+            <w:r>
+              <w:rPr>
+                <w:b/>
+                <w:bCs/>
+              </w:rPr>
+              <w:t>Order Notes/Additional Documents</w:t>
+            </w:r>
+          </w:p>
+        </w:tc>
+        <w:tc>
+          <w:tcPr>
+            <w:tcW w:w="4378" w:type="dxa"/>
+            <w:gridSpan w:val="2"/>
+            <w:tcBorders>
+              <w:top w:val="single" w:sz="2" w:space="0" w:color="000001"/>
+              <w:left w:val="nil"/>
+              <w:bottom w:val="nil"/>
+              <w:insideH w:val="nil"/>
+              <w:right w:val="single" w:sz="2" w:space="0" w:color="000001"/>
+              <w:insideV w:val="single" w:sz="2" w:space="0" w:color="000001"/>
+            </w:tcBorders>
+            <w:shd w:fill="FF3333" w:val="clear"/>
+            <w:tcMar>
+              <w:left w:w="50" w:type="dxa"/>
+            </w:tcMar>
+          </w:tcPr>
+          <w:p>
+            <w:pPr>
+              <w:pStyle w:val="TableContents"/>
+              <w:spacing w:before="0" w:after="160"/>
+              <w:rPr/>
+            </w:pPr>
+            <w:r>
+              <w:rPr/>
             </w:r>
           </w:p>
         </w:tc>
@@ -1885,7 +1910,452 @@
         </w:trPr>
         <w:tc>
           <w:tcPr>
-            <w:tcW w:w="4364" w:type="dxa"/>
+            <w:tcW w:w="4633" w:type="dxa"/>
+            <w:gridSpan w:val="3"/>
+            <w:tcBorders>
+              <w:top w:val="nil"/>
+              <w:left w:val="single" w:sz="2" w:space="0" w:color="000001"/>
+              <w:bottom w:val="nil"/>
+              <w:insideH w:val="nil"/>
+              <w:right w:val="nil"/>
+              <w:insideV w:val="nil"/>
+            </w:tcBorders>
+            <w:shd w:fill="FFFFFF" w:val="clear"/>
+            <w:tcMar>
+              <w:left w:w="42" w:type="dxa"/>
+            </w:tcMar>
+          </w:tcPr>
+          <w:p>
+            <w:pPr>
+              <w:pStyle w:val="TableContents"/>
+              <w:spacing w:before="0" w:after="160"/>
+              <w:rPr>
+                <w:b/>
+                <w:bCs/>
+              </w:rPr>
+            </w:pPr>
+            <w:r>
+              <w:rPr>
+                <w:b/>
+                <w:bCs/>
+              </w:rPr>
+              <w:t>Notes</w:t>
+            </w:r>
+          </w:p>
+        </w:tc>
+        <w:tc>
+          <w:tcPr>
+            <w:tcW w:w="4378" w:type="dxa"/>
+            <w:gridSpan w:val="2"/>
+            <w:tcBorders>
+              <w:top w:val="nil"/>
+              <w:left w:val="nil"/>
+              <w:bottom w:val="nil"/>
+              <w:insideH w:val="nil"/>
+              <w:right w:val="single" w:sz="2" w:space="0" w:color="000001"/>
+              <w:insideV w:val="single" w:sz="2" w:space="0" w:color="000001"/>
+            </w:tcBorders>
+            <w:shd w:fill="FFFFFF" w:val="clear"/>
+            <w:tcMar>
+              <w:left w:w="50" w:type="dxa"/>
+            </w:tcMar>
+          </w:tcPr>
+          <w:p>
+            <w:pPr>
+              <w:pStyle w:val="TableContents"/>
+              <w:spacing w:before="0" w:after="160"/>
+              <w:rPr>
+                <w:b/>
+                <w:bCs/>
+              </w:rPr>
+            </w:pPr>
+            <w:r>
+              <w:rPr>
+                <w:b/>
+                <w:bCs/>
+              </w:rPr>
+              <w:t>Additional Documents</w:t>
+            </w:r>
+          </w:p>
+        </w:tc>
+      </w:tr>
+      <w:tr>
+        <w:trPr>
+          <w:cantSplit w:val="false"/>
+        </w:trPr>
+        <w:tc>
+          <w:tcPr>
+            <w:tcW w:w="1669" w:type="dxa"/>
+            <w:tcBorders>
+              <w:top w:val="nil"/>
+              <w:left w:val="single" w:sz="2" w:space="0" w:color="000001"/>
+              <w:bottom w:val="nil"/>
+              <w:insideH w:val="nil"/>
+              <w:right w:val="nil"/>
+              <w:insideV w:val="nil"/>
+            </w:tcBorders>
+            <w:shd w:fill="FFFFFF" w:val="clear"/>
+            <w:tcMar>
+              <w:left w:w="42" w:type="dxa"/>
+            </w:tcMar>
+          </w:tcPr>
+          <w:p>
+            <w:pPr>
+              <w:pStyle w:val="TableContents"/>
+              <w:spacing w:before="0" w:after="160"/>
+              <w:rPr>
+                <w:sz w:val="20"/>
+                <w:szCs w:val="20"/>
+                <w:u w:val="single"/>
+              </w:rPr>
+            </w:pPr>
+            <w:r>
+              <w:rPr>
+                <w:sz w:val="20"/>
+                <w:szCs w:val="20"/>
+                <w:u w:val="single"/>
+              </w:rPr>
+              <w:t>Buyer Notes</w:t>
+            </w:r>
+          </w:p>
+        </w:tc>
+        <w:tc>
+          <w:tcPr>
+            <w:tcW w:w="2961" w:type="dxa"/>
+            <w:tcBorders>
+              <w:top w:val="nil"/>
+              <w:left w:val="nil"/>
+              <w:bottom w:val="nil"/>
+              <w:insideH w:val="nil"/>
+              <w:right w:val="nil"/>
+              <w:insideV w:val="nil"/>
+            </w:tcBorders>
+            <w:shd w:fill="FFFFFF" w:val="clear"/>
+            <w:tcMar>
+              <w:left w:w="50" w:type="dxa"/>
+            </w:tcMar>
+          </w:tcPr>
+          <w:p>
+            <w:pPr>
+              <w:pStyle w:val="TableContents"/>
+              <w:spacing w:before="0" w:after="160"/>
+              <w:rPr/>
+            </w:pPr>
+            <w:r>
+              <w:rPr/>
+            </w:r>
+          </w:p>
+        </w:tc>
+        <w:tc>
+          <w:tcPr>
+            <w:tcW w:w="2225" w:type="dxa"/>
+            <w:gridSpan w:val="2"/>
+            <w:tcBorders>
+              <w:top w:val="nil"/>
+              <w:left w:val="nil"/>
+              <w:bottom w:val="nil"/>
+              <w:insideH w:val="nil"/>
+              <w:right w:val="nil"/>
+              <w:insideV w:val="nil"/>
+            </w:tcBorders>
+            <w:shd w:fill="FFFFFF" w:val="clear"/>
+            <w:tcMar>
+              <w:left w:w="50" w:type="dxa"/>
+            </w:tcMar>
+          </w:tcPr>
+          <w:p>
+            <w:pPr>
+              <w:pStyle w:val="TableContents"/>
+              <w:spacing w:before="0" w:after="160"/>
+              <w:rPr>
+                <w:sz w:val="20"/>
+                <w:szCs w:val="20"/>
+                <w:u w:val="single"/>
+              </w:rPr>
+            </w:pPr>
+            <w:r>
+              <w:rPr>
+                <w:sz w:val="20"/>
+                <w:szCs w:val="20"/>
+                <w:u w:val="single"/>
+              </w:rPr>
+              <w:t>Buyer Documents</w:t>
+            </w:r>
+          </w:p>
+        </w:tc>
+        <w:tc>
+          <w:tcPr>
+            <w:tcW w:w="2156" w:type="dxa"/>
+            <w:tcBorders>
+              <w:top w:val="nil"/>
+              <w:left w:val="nil"/>
+              <w:bottom w:val="nil"/>
+              <w:insideH w:val="nil"/>
+              <w:right w:val="single" w:sz="2" w:space="0" w:color="000001"/>
+              <w:insideV w:val="single" w:sz="2" w:space="0" w:color="000001"/>
+            </w:tcBorders>
+            <w:shd w:fill="FFFFFF" w:val="clear"/>
+            <w:tcMar>
+              <w:left w:w="50" w:type="dxa"/>
+            </w:tcMar>
+          </w:tcPr>
+          <w:p>
+            <w:pPr>
+              <w:pStyle w:val="TableContents"/>
+              <w:spacing w:before="0" w:after="160"/>
+              <w:rPr>
+                <w:sz w:val="20"/>
+                <w:szCs w:val="20"/>
+                <w:u w:val="single"/>
+              </w:rPr>
+            </w:pPr>
+            <w:r>
+              <w:rPr>
+                <w:sz w:val="20"/>
+                <w:szCs w:val="20"/>
+                <w:u w:val="single"/>
+              </w:rPr>
+            </w:r>
+          </w:p>
+        </w:tc>
+      </w:tr>
+      <w:tr>
+        <w:trPr>
+          <w:cantSplit w:val="false"/>
+        </w:trPr>
+        <w:tc>
+          <w:tcPr>
+            <w:tcW w:w="1669" w:type="dxa"/>
+            <w:tcBorders>
+              <w:top w:val="nil"/>
+              <w:left w:val="single" w:sz="2" w:space="0" w:color="000001"/>
+              <w:bottom w:val="single" w:sz="2" w:space="0" w:color="000001"/>
+              <w:insideH w:val="single" w:sz="2" w:space="0" w:color="000001"/>
+              <w:right w:val="nil"/>
+              <w:insideV w:val="nil"/>
+            </w:tcBorders>
+            <w:shd w:fill="FFFFFF" w:val="clear"/>
+            <w:tcMar>
+              <w:left w:w="42" w:type="dxa"/>
+            </w:tcMar>
+          </w:tcPr>
+          <w:p>
+            <w:pPr>
+              <w:pStyle w:val="TableContents"/>
+              <w:spacing w:before="0" w:after="160"/>
+              <w:rPr>
+                <w:sz w:val="20"/>
+                <w:szCs w:val="20"/>
+                <w:u w:val="single"/>
+              </w:rPr>
+            </w:pPr>
+            <w:r>
+              <w:rPr>
+                <w:sz w:val="20"/>
+                <w:szCs w:val="20"/>
+                <w:u w:val="single"/>
+              </w:rPr>
+              <w:t>Seller Notes</w:t>
+            </w:r>
+          </w:p>
+        </w:tc>
+        <w:tc>
+          <w:tcPr>
+            <w:tcW w:w="2961" w:type="dxa"/>
+            <w:tcBorders>
+              <w:top w:val="nil"/>
+              <w:left w:val="nil"/>
+              <w:bottom w:val="single" w:sz="2" w:space="0" w:color="000001"/>
+              <w:insideH w:val="single" w:sz="2" w:space="0" w:color="000001"/>
+              <w:right w:val="nil"/>
+              <w:insideV w:val="nil"/>
+            </w:tcBorders>
+            <w:shd w:fill="FFFFFF" w:val="clear"/>
+            <w:tcMar>
+              <w:left w:w="50" w:type="dxa"/>
+            </w:tcMar>
+          </w:tcPr>
+          <w:p>
+            <w:pPr>
+              <w:pStyle w:val="TableContents"/>
+              <w:spacing w:before="0" w:after="160"/>
+              <w:rPr/>
+            </w:pPr>
+            <w:r>
+              <w:rPr/>
+            </w:r>
+          </w:p>
+        </w:tc>
+        <w:tc>
+          <w:tcPr>
+            <w:tcW w:w="2225" w:type="dxa"/>
+            <w:gridSpan w:val="2"/>
+            <w:tcBorders>
+              <w:top w:val="nil"/>
+              <w:left w:val="nil"/>
+              <w:bottom w:val="single" w:sz="2" w:space="0" w:color="000001"/>
+              <w:insideH w:val="single" w:sz="2" w:space="0" w:color="000001"/>
+              <w:right w:val="nil"/>
+              <w:insideV w:val="nil"/>
+            </w:tcBorders>
+            <w:shd w:fill="FFFFFF" w:val="clear"/>
+            <w:tcMar>
+              <w:left w:w="50" w:type="dxa"/>
+            </w:tcMar>
+          </w:tcPr>
+          <w:p>
+            <w:pPr>
+              <w:pStyle w:val="TableContents"/>
+              <w:spacing w:before="0" w:after="160"/>
+              <w:rPr>
+                <w:sz w:val="20"/>
+                <w:szCs w:val="20"/>
+                <w:u w:val="single"/>
+              </w:rPr>
+            </w:pPr>
+            <w:r>
+              <w:rPr>
+                <w:sz w:val="20"/>
+                <w:szCs w:val="20"/>
+                <w:u w:val="single"/>
+              </w:rPr>
+              <w:t>Seller Documents</w:t>
+            </w:r>
+          </w:p>
+        </w:tc>
+        <w:tc>
+          <w:tcPr>
+            <w:tcW w:w="2156" w:type="dxa"/>
+            <w:tcBorders>
+              <w:top w:val="nil"/>
+              <w:left w:val="nil"/>
+              <w:bottom w:val="single" w:sz="2" w:space="0" w:color="000001"/>
+              <w:insideH w:val="single" w:sz="2" w:space="0" w:color="000001"/>
+              <w:right w:val="single" w:sz="2" w:space="0" w:color="000001"/>
+              <w:insideV w:val="single" w:sz="2" w:space="0" w:color="000001"/>
+            </w:tcBorders>
+            <w:shd w:fill="FFFFFF" w:val="clear"/>
+            <w:tcMar>
+              <w:left w:w="50" w:type="dxa"/>
+            </w:tcMar>
+          </w:tcPr>
+          <w:p>
+            <w:pPr>
+              <w:pStyle w:val="TableContents"/>
+              <w:spacing w:before="0" w:after="160"/>
+              <w:rPr>
+                <w:sz w:val="20"/>
+                <w:szCs w:val="20"/>
+                <w:u w:val="single"/>
+              </w:rPr>
+            </w:pPr>
+            <w:r>
+              <w:rPr>
+                <w:sz w:val="20"/>
+                <w:szCs w:val="20"/>
+                <w:u w:val="single"/>
+              </w:rPr>
+            </w:r>
+          </w:p>
+        </w:tc>
+      </w:tr>
+    </w:tbl>
+    <w:p>
+      <w:pPr>
+        <w:pStyle w:val="TextBody"/>
+        <w:rPr/>
+      </w:pPr>
+      <w:r>
+        <w:rPr/>
+      </w:r>
+    </w:p>
+    <w:p>
+      <w:pPr>
+        <w:pStyle w:val="TextBody"/>
+        <w:rPr/>
+      </w:pPr>
+      <w:r>
+        <w:rPr/>
+      </w:r>
+    </w:p>
+    <w:tbl>
+      <w:tblPr>
+        <w:jc w:val="left"/>
+        <w:tblInd w:w="-5" w:type="dxa"/>
+        <w:tblBorders>
+          <w:top w:val="single" w:sz="2" w:space="0" w:color="000001"/>
+          <w:left w:val="single" w:sz="2" w:space="0" w:color="000001"/>
+          <w:bottom w:val="nil"/>
+          <w:insideH w:val="nil"/>
+          <w:right w:val="single" w:sz="2" w:space="0" w:color="000001"/>
+          <w:insideV w:val="single" w:sz="2" w:space="0" w:color="000001"/>
+        </w:tblBorders>
+        <w:tblCellMar>
+          <w:top w:w="0" w:type="dxa"/>
+          <w:left w:w="-2" w:type="dxa"/>
+          <w:bottom w:w="0" w:type="dxa"/>
+          <w:right w:w="0" w:type="dxa"/>
+        </w:tblCellMar>
+      </w:tblPr>
+      <w:tblGrid>
+        <w:gridCol w:w="4373"/>
+        <w:gridCol w:w="4649"/>
+      </w:tblGrid>
+      <w:tr>
+        <w:trPr>
+          <w:cantSplit w:val="false"/>
+        </w:trPr>
+        <w:tc>
+          <w:tcPr>
+            <w:tcW w:w="9022" w:type="dxa"/>
+            <w:gridSpan w:val="2"/>
+            <w:tcBorders>
+              <w:top w:val="single" w:sz="2" w:space="0" w:color="000001"/>
+              <w:left w:val="single" w:sz="2" w:space="0" w:color="000001"/>
+              <w:bottom w:val="nil"/>
+              <w:insideH w:val="nil"/>
+              <w:right w:val="single" w:sz="2" w:space="0" w:color="000001"/>
+              <w:insideV w:val="single" w:sz="2" w:space="0" w:color="000001"/>
+            </w:tcBorders>
+            <w:shd w:fill="FF3333" w:val="clear"/>
+            <w:tcMar>
+              <w:left w:w="-2" w:type="dxa"/>
+            </w:tcMar>
+          </w:tcPr>
+          <w:p>
+            <w:pPr>
+              <w:pStyle w:val="HorizontalLine"/>
+              <w:pageBreakBefore/>
+              <w:spacing w:before="0" w:after="103"/>
+              <w:ind w:left="0" w:right="0" w:hanging="0"/>
+              <w:rPr>
+                <w:b/>
+                <w:bCs/>
+                <w:sz w:val="26"/>
+                <w:szCs w:val="26"/>
+              </w:rPr>
+            </w:pPr>
+            <w:bookmarkStart w:id="0" w:name="__DdeLink__429_1179914827"/>
+            <w:bookmarkEnd w:id="0"/>
+            <w:r>
+              <w:rPr>
+                <w:b/>
+                <w:bCs/>
+                <w:sz w:val="26"/>
+                <w:szCs w:val="26"/>
+              </w:rPr>
+              <w:t>Negotiation</w:t>
+            </w:r>
+          </w:p>
+        </w:tc>
+      </w:tr>
+      <w:tr>
+        <w:trPr>
+          <w:cantSplit w:val="false"/>
+        </w:trPr>
+        <w:tc>
+          <w:tcPr>
+            <w:tcW w:w="4373" w:type="dxa"/>
             <w:tcBorders>
               <w:top w:val="nil"/>
               <w:left w:val="single" w:sz="2" w:space="0" w:color="000001"/>
@@ -1925,7 +2395,7 @@
         </w:tc>
         <w:tc>
           <w:tcPr>
-            <w:tcW w:w="4630" w:type="dxa"/>
+            <w:tcW w:w="4649" w:type="dxa"/>
             <w:tcBorders>
               <w:top w:val="nil"/>
               <w:left w:val="nil"/>
@@ -1936,7 +2406,7 @@
             </w:tcBorders>
             <w:shd w:fill="FFFFFF" w:val="clear"/>
             <w:tcMar>
-              <w:left w:w="29" w:type="dxa"/>
+              <w:left w:w="2" w:type="dxa"/>
             </w:tcMar>
           </w:tcPr>
           <w:p>
@@ -1957,7 +2427,7 @@
         </w:trPr>
         <w:tc>
           <w:tcPr>
-            <w:tcW w:w="4364" w:type="dxa"/>
+            <w:tcW w:w="4373" w:type="dxa"/>
             <w:tcBorders>
               <w:top w:val="nil"/>
               <w:left w:val="single" w:sz="2" w:space="0" w:color="000001"/>
@@ -1993,7 +2463,7 @@
         </w:tc>
         <w:tc>
           <w:tcPr>
-            <w:tcW w:w="4630" w:type="dxa"/>
+            <w:tcW w:w="4649" w:type="dxa"/>
             <w:tcBorders>
               <w:top w:val="nil"/>
               <w:left w:val="nil"/>
@@ -2004,7 +2474,7 @@
             </w:tcBorders>
             <w:shd w:fill="FFFFFF" w:val="clear"/>
             <w:tcMar>
-              <w:left w:w="29" w:type="dxa"/>
+              <w:left w:w="2" w:type="dxa"/>
             </w:tcMar>
           </w:tcPr>
           <w:p>
@@ -2032,7 +2502,7 @@
         </w:trPr>
         <w:tc>
           <w:tcPr>
-            <w:tcW w:w="4364" w:type="dxa"/>
+            <w:tcW w:w="4373" w:type="dxa"/>
             <w:tcBorders>
               <w:top w:val="nil"/>
               <w:left w:val="single" w:sz="2" w:space="0" w:color="000001"/>
@@ -2068,7 +2538,7 @@
         </w:tc>
         <w:tc>
           <w:tcPr>
-            <w:tcW w:w="4630" w:type="dxa"/>
+            <w:tcW w:w="4649" w:type="dxa"/>
             <w:tcBorders>
               <w:top w:val="nil"/>
               <w:left w:val="nil"/>
@@ -2079,7 +2549,7 @@
             </w:tcBorders>
             <w:shd w:fill="FFFFFF" w:val="clear"/>
             <w:tcMar>
-              <w:left w:w="29" w:type="dxa"/>
+              <w:left w:w="2" w:type="dxa"/>
             </w:tcMar>
           </w:tcPr>
           <w:p>
@@ -2107,7 +2577,7 @@
         </w:trPr>
         <w:tc>
           <w:tcPr>
-            <w:tcW w:w="4364" w:type="dxa"/>
+            <w:tcW w:w="4373" w:type="dxa"/>
             <w:tcBorders>
               <w:top w:val="nil"/>
               <w:left w:val="single" w:sz="2" w:space="0" w:color="000001"/>
@@ -2143,7 +2613,7 @@
         </w:tc>
         <w:tc>
           <w:tcPr>
-            <w:tcW w:w="4630" w:type="dxa"/>
+            <w:tcW w:w="4649" w:type="dxa"/>
             <w:tcBorders>
               <w:top w:val="nil"/>
               <w:left w:val="nil"/>
@@ -2154,7 +2624,7 @@
             </w:tcBorders>
             <w:shd w:fill="FFFFFF" w:val="clear"/>
             <w:tcMar>
-              <w:left w:w="29" w:type="dxa"/>
+              <w:left w:w="2" w:type="dxa"/>
             </w:tcMar>
           </w:tcPr>
           <w:p>
@@ -2182,7 +2652,7 @@
         </w:trPr>
         <w:tc>
           <w:tcPr>
-            <w:tcW w:w="4364" w:type="dxa"/>
+            <w:tcW w:w="4373" w:type="dxa"/>
             <w:tcBorders>
               <w:top w:val="nil"/>
               <w:left w:val="single" w:sz="2" w:space="0" w:color="000001"/>
@@ -2222,7 +2692,7 @@
         </w:tc>
         <w:tc>
           <w:tcPr>
-            <w:tcW w:w="4630" w:type="dxa"/>
+            <w:tcW w:w="4649" w:type="dxa"/>
             <w:tcBorders>
               <w:top w:val="nil"/>
               <w:left w:val="nil"/>
@@ -2233,7 +2703,7 @@
             </w:tcBorders>
             <w:shd w:fill="FFFFFF" w:val="clear"/>
             <w:tcMar>
-              <w:left w:w="29" w:type="dxa"/>
+              <w:left w:w="2" w:type="dxa"/>
             </w:tcMar>
           </w:tcPr>
           <w:p>
@@ -2261,7 +2731,7 @@
         </w:trPr>
         <w:tc>
           <w:tcPr>
-            <w:tcW w:w="4364" w:type="dxa"/>
+            <w:tcW w:w="4373" w:type="dxa"/>
             <w:tcBorders>
               <w:top w:val="nil"/>
               <w:left w:val="single" w:sz="2" w:space="0" w:color="000001"/>
@@ -2301,7 +2771,7 @@
         </w:tc>
         <w:tc>
           <w:tcPr>
-            <w:tcW w:w="4630" w:type="dxa"/>
+            <w:tcW w:w="4649" w:type="dxa"/>
             <w:tcBorders>
               <w:top w:val="nil"/>
               <w:left w:val="nil"/>
@@ -2312,7 +2782,7 @@
             </w:tcBorders>
             <w:shd w:fill="FFFFFF" w:val="clear"/>
             <w:tcMar>
-              <w:left w:w="29" w:type="dxa"/>
+              <w:left w:w="2" w:type="dxa"/>
             </w:tcMar>
           </w:tcPr>
           <w:p>
@@ -2333,7 +2803,7 @@
         </w:trPr>
         <w:tc>
           <w:tcPr>
-            <w:tcW w:w="4364" w:type="dxa"/>
+            <w:tcW w:w="4373" w:type="dxa"/>
             <w:tcBorders>
               <w:top w:val="nil"/>
               <w:left w:val="single" w:sz="2" w:space="0" w:color="000001"/>
@@ -2369,7 +2839,7 @@
         </w:tc>
         <w:tc>
           <w:tcPr>
-            <w:tcW w:w="4630" w:type="dxa"/>
+            <w:tcW w:w="4649" w:type="dxa"/>
             <w:tcBorders>
               <w:top w:val="nil"/>
               <w:left w:val="nil"/>
@@ -2380,7 +2850,7 @@
             </w:tcBorders>
             <w:shd w:fill="FFFFFF" w:val="clear"/>
             <w:tcMar>
-              <w:left w:w="29" w:type="dxa"/>
+              <w:left w:w="2" w:type="dxa"/>
             </w:tcMar>
           </w:tcPr>
           <w:p>
@@ -2408,7 +2878,7 @@
         </w:trPr>
         <w:tc>
           <w:tcPr>
-            <w:tcW w:w="4364" w:type="dxa"/>
+            <w:tcW w:w="4373" w:type="dxa"/>
             <w:tcBorders>
               <w:top w:val="nil"/>
               <w:left w:val="single" w:sz="2" w:space="0" w:color="000001"/>
@@ -2448,7 +2918,7 @@
         </w:tc>
         <w:tc>
           <w:tcPr>
-            <w:tcW w:w="4630" w:type="dxa"/>
+            <w:tcW w:w="4649" w:type="dxa"/>
             <w:tcBorders>
               <w:top w:val="nil"/>
               <w:left w:val="nil"/>
@@ -2459,7 +2929,7 @@
             </w:tcBorders>
             <w:shd w:fill="FFFFFF" w:val="clear"/>
             <w:tcMar>
-              <w:left w:w="29" w:type="dxa"/>
+              <w:left w:w="2" w:type="dxa"/>
             </w:tcMar>
           </w:tcPr>
           <w:p>
@@ -2487,7 +2957,7 @@
         </w:trPr>
         <w:tc>
           <w:tcPr>
-            <w:tcW w:w="4364" w:type="dxa"/>
+            <w:tcW w:w="4373" w:type="dxa"/>
             <w:tcBorders>
               <w:top w:val="nil"/>
               <w:left w:val="single" w:sz="2" w:space="0" w:color="000001"/>
@@ -2527,7 +2997,7 @@
         </w:tc>
         <w:tc>
           <w:tcPr>
-            <w:tcW w:w="4630" w:type="dxa"/>
+            <w:tcW w:w="4649" w:type="dxa"/>
             <w:tcBorders>
               <w:top w:val="nil"/>
               <w:left w:val="nil"/>
@@ -2538,7 +3008,7 @@
             </w:tcBorders>
             <w:shd w:fill="FFFFFF" w:val="clear"/>
             <w:tcMar>
-              <w:left w:w="29" w:type="dxa"/>
+              <w:left w:w="2" w:type="dxa"/>
             </w:tcMar>
           </w:tcPr>
           <w:p>
@@ -2559,7 +3029,7 @@
         </w:trPr>
         <w:tc>
           <w:tcPr>
-            <w:tcW w:w="4364" w:type="dxa"/>
+            <w:tcW w:w="4373" w:type="dxa"/>
             <w:tcBorders>
               <w:top w:val="nil"/>
               <w:left w:val="single" w:sz="2" w:space="0" w:color="000001"/>
@@ -2595,7 +3065,7 @@
         </w:tc>
         <w:tc>
           <w:tcPr>
-            <w:tcW w:w="4630" w:type="dxa"/>
+            <w:tcW w:w="4649" w:type="dxa"/>
             <w:tcBorders>
               <w:top w:val="nil"/>
               <w:left w:val="nil"/>
@@ -2606,7 +3076,7 @@
             </w:tcBorders>
             <w:shd w:fill="FFFFFF" w:val="clear"/>
             <w:tcMar>
-              <w:left w:w="29" w:type="dxa"/>
+              <w:left w:w="2" w:type="dxa"/>
             </w:tcMar>
           </w:tcPr>
           <w:p>
@@ -2634,7 +3104,7 @@
         </w:trPr>
         <w:tc>
           <w:tcPr>
-            <w:tcW w:w="4364" w:type="dxa"/>
+            <w:tcW w:w="4373" w:type="dxa"/>
             <w:tcBorders>
               <w:top w:val="nil"/>
               <w:left w:val="single" w:sz="2" w:space="0" w:color="000001"/>
@@ -2670,7 +3140,7 @@
         </w:tc>
         <w:tc>
           <w:tcPr>
-            <w:tcW w:w="4630" w:type="dxa"/>
+            <w:tcW w:w="4649" w:type="dxa"/>
             <w:tcBorders>
               <w:top w:val="nil"/>
               <w:left w:val="nil"/>
@@ -2681,7 +3151,7 @@
             </w:tcBorders>
             <w:shd w:fill="FFFFFF" w:val="clear"/>
             <w:tcMar>
-              <w:left w:w="29" w:type="dxa"/>
+              <w:left w:w="2" w:type="dxa"/>
             </w:tcMar>
           </w:tcPr>
           <w:p>
@@ -2709,7 +3179,7 @@
         </w:trPr>
         <w:tc>
           <w:tcPr>
-            <w:tcW w:w="4364" w:type="dxa"/>
+            <w:tcW w:w="4373" w:type="dxa"/>
             <w:tcBorders>
               <w:top w:val="nil"/>
               <w:left w:val="single" w:sz="2" w:space="0" w:color="000001"/>
@@ -2745,7 +3215,7 @@
         </w:tc>
         <w:tc>
           <w:tcPr>
-            <w:tcW w:w="4630" w:type="dxa"/>
+            <w:tcW w:w="4649" w:type="dxa"/>
             <w:tcBorders>
               <w:top w:val="nil"/>
               <w:left w:val="nil"/>
@@ -2756,7 +3226,7 @@
             </w:tcBorders>
             <w:shd w:fill="FFFFFF" w:val="clear"/>
             <w:tcMar>
-              <w:left w:w="29" w:type="dxa"/>
+              <w:left w:w="2" w:type="dxa"/>
             </w:tcMar>
           </w:tcPr>
           <w:p>
@@ -2777,7 +3247,7 @@
         </w:trPr>
         <w:tc>
           <w:tcPr>
-            <w:tcW w:w="4364" w:type="dxa"/>
+            <w:tcW w:w="4373" w:type="dxa"/>
             <w:tcBorders>
               <w:top w:val="nil"/>
               <w:left w:val="single" w:sz="2" w:space="0" w:color="000001"/>
@@ -2815,7 +3285,7 @@
         </w:tc>
         <w:tc>
           <w:tcPr>
-            <w:tcW w:w="4630" w:type="dxa"/>
+            <w:tcW w:w="4649" w:type="dxa"/>
             <w:tcBorders>
               <w:top w:val="nil"/>
               <w:left w:val="nil"/>
@@ -2826,7 +3296,7 @@
             </w:tcBorders>
             <w:shd w:fill="FFFFFF" w:val="clear"/>
             <w:tcMar>
-              <w:left w:w="29" w:type="dxa"/>
+              <w:left w:w="2" w:type="dxa"/>
             </w:tcMar>
           </w:tcPr>
           <w:p>
@@ -2854,7 +3324,7 @@
         </w:trPr>
         <w:tc>
           <w:tcPr>
-            <w:tcW w:w="4364" w:type="dxa"/>
+            <w:tcW w:w="4373" w:type="dxa"/>
             <w:tcBorders>
               <w:top w:val="nil"/>
               <w:left w:val="single" w:sz="2" w:space="0" w:color="000001"/>
@@ -2892,7 +3362,7 @@
         </w:tc>
         <w:tc>
           <w:tcPr>
-            <w:tcW w:w="4630" w:type="dxa"/>
+            <w:tcW w:w="4649" w:type="dxa"/>
             <w:tcBorders>
               <w:top w:val="nil"/>
               <w:left w:val="nil"/>
@@ -2903,7 +3373,7 @@
             </w:tcBorders>
             <w:shd w:fill="FFFFFF" w:val="clear"/>
             <w:tcMar>
-              <w:left w:w="29" w:type="dxa"/>
+              <w:left w:w="2" w:type="dxa"/>
             </w:tcMar>
           </w:tcPr>
           <w:p>
@@ -2931,7 +3401,7 @@
         </w:trPr>
         <w:tc>
           <w:tcPr>
-            <w:tcW w:w="4364" w:type="dxa"/>
+            <w:tcW w:w="4373" w:type="dxa"/>
             <w:tcBorders>
               <w:top w:val="nil"/>
               <w:left w:val="single" w:sz="2" w:space="0" w:color="000001"/>
@@ -2969,7 +3439,7 @@
         </w:tc>
         <w:tc>
           <w:tcPr>
-            <w:tcW w:w="4630" w:type="dxa"/>
+            <w:tcW w:w="4649" w:type="dxa"/>
             <w:tcBorders>
               <w:top w:val="nil"/>
               <w:left w:val="nil"/>
@@ -2980,7 +3450,7 @@
             </w:tcBorders>
             <w:shd w:fill="FFFFFF" w:val="clear"/>
             <w:tcMar>
-              <w:left w:w="29" w:type="dxa"/>
+              <w:left w:w="2" w:type="dxa"/>
             </w:tcMar>
           </w:tcPr>
           <w:p>
@@ -3008,7 +3478,7 @@
         </w:trPr>
         <w:tc>
           <w:tcPr>
-            <w:tcW w:w="4364" w:type="dxa"/>
+            <w:tcW w:w="4373" w:type="dxa"/>
             <w:tcBorders>
               <w:top w:val="nil"/>
               <w:left w:val="single" w:sz="2" w:space="0" w:color="000001"/>
@@ -3046,7 +3516,7 @@
         </w:tc>
         <w:tc>
           <w:tcPr>
-            <w:tcW w:w="4630" w:type="dxa"/>
+            <w:tcW w:w="4649" w:type="dxa"/>
             <w:tcBorders>
               <w:top w:val="nil"/>
               <w:left w:val="nil"/>
@@ -3057,7 +3527,7 @@
             </w:tcBorders>
             <w:shd w:fill="FFFFFF" w:val="clear"/>
             <w:tcMar>
-              <w:left w:w="29" w:type="dxa"/>
+              <w:left w:w="2" w:type="dxa"/>
             </w:tcMar>
           </w:tcPr>
           <w:p>
@@ -3085,7 +3555,7 @@
         </w:trPr>
         <w:tc>
           <w:tcPr>
-            <w:tcW w:w="4364" w:type="dxa"/>
+            <w:tcW w:w="4373" w:type="dxa"/>
             <w:tcBorders>
               <w:top w:val="nil"/>
               <w:left w:val="single" w:sz="2" w:space="0" w:color="000001"/>
@@ -3123,7 +3593,7 @@
         </w:tc>
         <w:tc>
           <w:tcPr>
-            <w:tcW w:w="4630" w:type="dxa"/>
+            <w:tcW w:w="4649" w:type="dxa"/>
             <w:tcBorders>
               <w:top w:val="nil"/>
               <w:left w:val="nil"/>
@@ -3134,7 +3604,7 @@
             </w:tcBorders>
             <w:shd w:fill="FFFFFF" w:val="clear"/>
             <w:tcMar>
-              <w:left w:w="29" w:type="dxa"/>
+              <w:left w:w="2" w:type="dxa"/>
             </w:tcMar>
           </w:tcPr>
           <w:p>
@@ -3162,7 +3632,7 @@
         </w:trPr>
         <w:tc>
           <w:tcPr>
-            <w:tcW w:w="4364" w:type="dxa"/>
+            <w:tcW w:w="4373" w:type="dxa"/>
             <w:tcBorders>
               <w:top w:val="nil"/>
               <w:left w:val="single" w:sz="2" w:space="0" w:color="000001"/>
@@ -3198,7 +3668,7 @@
         </w:tc>
         <w:tc>
           <w:tcPr>
-            <w:tcW w:w="4630" w:type="dxa"/>
+            <w:tcW w:w="4649" w:type="dxa"/>
             <w:tcBorders>
               <w:top w:val="nil"/>
               <w:left w:val="nil"/>
@@ -3209,7 +3679,7 @@
             </w:tcBorders>
             <w:shd w:fill="FFFFFF" w:val="clear"/>
             <w:tcMar>
-              <w:left w:w="29" w:type="dxa"/>
+              <w:left w:w="2" w:type="dxa"/>
             </w:tcMar>
           </w:tcPr>
           <w:p>
@@ -3237,7 +3707,7 @@
         </w:trPr>
         <w:tc>
           <w:tcPr>
-            <w:tcW w:w="4364" w:type="dxa"/>
+            <w:tcW w:w="4373" w:type="dxa"/>
             <w:tcBorders>
               <w:top w:val="nil"/>
               <w:left w:val="single" w:sz="2" w:space="0" w:color="000001"/>
@@ -3277,7 +3747,7 @@
         </w:tc>
         <w:tc>
           <w:tcPr>
-            <w:tcW w:w="4630" w:type="dxa"/>
+            <w:tcW w:w="4649" w:type="dxa"/>
             <w:tcBorders>
               <w:top w:val="nil"/>
               <w:left w:val="nil"/>
@@ -3288,7 +3758,7 @@
             </w:tcBorders>
             <w:shd w:fill="FFFFFF" w:val="clear"/>
             <w:tcMar>
-              <w:left w:w="29" w:type="dxa"/>
+              <w:left w:w="2" w:type="dxa"/>
             </w:tcMar>
           </w:tcPr>
           <w:p>
@@ -3309,7 +3779,7 @@
         </w:trPr>
         <w:tc>
           <w:tcPr>
-            <w:tcW w:w="4364" w:type="dxa"/>
+            <w:tcW w:w="4373" w:type="dxa"/>
             <w:tcBorders>
               <w:top w:val="nil"/>
               <w:left w:val="single" w:sz="2" w:space="0" w:color="000001"/>
@@ -3345,7 +3815,7 @@
         </w:tc>
         <w:tc>
           <w:tcPr>
-            <w:tcW w:w="4630" w:type="dxa"/>
+            <w:tcW w:w="4649" w:type="dxa"/>
             <w:tcBorders>
               <w:top w:val="nil"/>
               <w:left w:val="nil"/>
@@ -3356,7 +3826,7 @@
             </w:tcBorders>
             <w:shd w:fill="FFFFFF" w:val="clear"/>
             <w:tcMar>
-              <w:left w:w="29" w:type="dxa"/>
+              <w:left w:w="2" w:type="dxa"/>
             </w:tcMar>
           </w:tcPr>
           <w:p>
@@ -3384,7 +3854,7 @@
         </w:trPr>
         <w:tc>
           <w:tcPr>
-            <w:tcW w:w="4364" w:type="dxa"/>
+            <w:tcW w:w="4373" w:type="dxa"/>
             <w:tcBorders>
               <w:top w:val="nil"/>
               <w:left w:val="single" w:sz="2" w:space="0" w:color="000001"/>
@@ -3424,7 +3894,7 @@
         </w:tc>
         <w:tc>
           <w:tcPr>
-            <w:tcW w:w="4630" w:type="dxa"/>
+            <w:tcW w:w="4649" w:type="dxa"/>
             <w:tcBorders>
               <w:top w:val="nil"/>
               <w:left w:val="nil"/>
@@ -3435,7 +3905,7 @@
             </w:tcBorders>
             <w:shd w:fill="FFFFFF" w:val="clear"/>
             <w:tcMar>
-              <w:left w:w="29" w:type="dxa"/>
+              <w:left w:w="2" w:type="dxa"/>
             </w:tcMar>
           </w:tcPr>
           <w:p>
@@ -3463,7 +3933,7 @@
         </w:trPr>
         <w:tc>
           <w:tcPr>
-            <w:tcW w:w="4364" w:type="dxa"/>
+            <w:tcW w:w="4373" w:type="dxa"/>
             <w:tcBorders>
               <w:top w:val="nil"/>
               <w:left w:val="single" w:sz="2" w:space="0" w:color="000001"/>
@@ -3503,7 +3973,7 @@
         </w:tc>
         <w:tc>
           <w:tcPr>
-            <w:tcW w:w="4630" w:type="dxa"/>
+            <w:tcW w:w="4649" w:type="dxa"/>
             <w:tcBorders>
               <w:top w:val="nil"/>
               <w:left w:val="nil"/>
@@ -3514,7 +3984,7 @@
             </w:tcBorders>
             <w:shd w:fill="FFFFFF" w:val="clear"/>
             <w:tcMar>
-              <w:left w:w="29" w:type="dxa"/>
+              <w:left w:w="2" w:type="dxa"/>
             </w:tcMar>
           </w:tcPr>
           <w:p>
@@ -3546,6 +4016,434 @@
         <w:rPr/>
       </w:r>
     </w:p>
+    <w:tbl>
+      <w:tblPr>
+        <w:jc w:val="left"/>
+        <w:tblInd w:w="45" w:type="dxa"/>
+        <w:tblBorders>
+          <w:top w:val="single" w:sz="2" w:space="0" w:color="000001"/>
+          <w:left w:val="single" w:sz="2" w:space="0" w:color="000001"/>
+          <w:bottom w:val="nil"/>
+          <w:insideH w:val="nil"/>
+          <w:right w:val="single" w:sz="2" w:space="0" w:color="000001"/>
+          <w:insideV w:val="single" w:sz="2" w:space="0" w:color="000001"/>
+        </w:tblBorders>
+        <w:tblCellMar>
+          <w:top w:w="55" w:type="dxa"/>
+          <w:left w:w="42" w:type="dxa"/>
+          <w:bottom w:w="55" w:type="dxa"/>
+          <w:right w:w="55" w:type="dxa"/>
+        </w:tblCellMar>
+      </w:tblPr>
+      <w:tblGrid>
+        <w:gridCol w:w="1425"/>
+        <w:gridCol w:w="3087"/>
+        <w:gridCol w:w="2252"/>
+        <w:gridCol w:w="2260"/>
+      </w:tblGrid>
+      <w:tr>
+        <w:trPr>
+          <w:cantSplit w:val="false"/>
+        </w:trPr>
+        <w:tc>
+          <w:tcPr>
+            <w:tcW w:w="9024" w:type="dxa"/>
+            <w:gridSpan w:val="4"/>
+            <w:tcBorders>
+              <w:top w:val="single" w:sz="2" w:space="0" w:color="000001"/>
+              <w:left w:val="single" w:sz="2" w:space="0" w:color="000001"/>
+              <w:bottom w:val="nil"/>
+              <w:insideH w:val="nil"/>
+              <w:right w:val="single" w:sz="2" w:space="0" w:color="000001"/>
+              <w:insideV w:val="single" w:sz="2" w:space="0" w:color="000001"/>
+            </w:tcBorders>
+            <w:shd w:fill="FF3333" w:val="clear"/>
+            <w:tcMar>
+              <w:left w:w="42" w:type="dxa"/>
+            </w:tcMar>
+          </w:tcPr>
+          <w:p>
+            <w:pPr>
+              <w:pStyle w:val="TableContents"/>
+              <w:spacing w:before="0" w:after="160"/>
+              <w:rPr>
+                <w:b/>
+                <w:bCs/>
+              </w:rPr>
+            </w:pPr>
+            <w:r>
+              <w:rPr>
+                <w:b/>
+                <w:bCs/>
+                <w:sz w:val="26"/>
+                <w:szCs w:val="26"/>
+              </w:rPr>
+              <w:t xml:space="preserve">Negotiation </w:t>
+            </w:r>
+            <w:r>
+              <w:rPr>
+                <w:b/>
+                <w:bCs/>
+              </w:rPr>
+              <w:t>Notes/Additional Documents</w:t>
+            </w:r>
+          </w:p>
+        </w:tc>
+      </w:tr>
+      <w:tr>
+        <w:trPr>
+          <w:cantSplit w:val="false"/>
+        </w:trPr>
+        <w:tc>
+          <w:tcPr>
+            <w:tcW w:w="4512" w:type="dxa"/>
+            <w:gridSpan w:val="2"/>
+            <w:tcBorders>
+              <w:top w:val="nil"/>
+              <w:left w:val="single" w:sz="2" w:space="0" w:color="000001"/>
+              <w:bottom w:val="nil"/>
+              <w:insideH w:val="nil"/>
+              <w:right w:val="nil"/>
+              <w:insideV w:val="nil"/>
+            </w:tcBorders>
+            <w:shd w:fill="FFFFFF" w:val="clear"/>
+            <w:tcMar>
+              <w:left w:w="42" w:type="dxa"/>
+            </w:tcMar>
+          </w:tcPr>
+          <w:p>
+            <w:pPr>
+              <w:pStyle w:val="TableContents"/>
+              <w:spacing w:before="0" w:after="160"/>
+              <w:rPr>
+                <w:b/>
+                <w:bCs/>
+              </w:rPr>
+            </w:pPr>
+            <w:r>
+              <w:rPr>
+                <w:b/>
+                <w:bCs/>
+              </w:rPr>
+              <w:t>Notes</w:t>
+            </w:r>
+          </w:p>
+        </w:tc>
+        <w:tc>
+          <w:tcPr>
+            <w:tcW w:w="4512" w:type="dxa"/>
+            <w:gridSpan w:val="2"/>
+            <w:tcBorders>
+              <w:top w:val="nil"/>
+              <w:left w:val="nil"/>
+              <w:bottom w:val="nil"/>
+              <w:insideH w:val="nil"/>
+              <w:right w:val="single" w:sz="2" w:space="0" w:color="000001"/>
+              <w:insideV w:val="single" w:sz="2" w:space="0" w:color="000001"/>
+            </w:tcBorders>
+            <w:shd w:fill="FFFFFF" w:val="clear"/>
+            <w:tcMar>
+              <w:left w:w="50" w:type="dxa"/>
+            </w:tcMar>
+          </w:tcPr>
+          <w:p>
+            <w:pPr>
+              <w:pStyle w:val="TableContents"/>
+              <w:spacing w:before="0" w:after="160"/>
+              <w:rPr>
+                <w:b/>
+                <w:bCs/>
+              </w:rPr>
+            </w:pPr>
+            <w:r>
+              <w:rPr>
+                <w:b/>
+                <w:bCs/>
+              </w:rPr>
+              <w:t>Additional Documents</w:t>
+            </w:r>
+          </w:p>
+        </w:tc>
+      </w:tr>
+      <w:tr>
+        <w:trPr>
+          <w:cantSplit w:val="false"/>
+        </w:trPr>
+        <w:tc>
+          <w:tcPr>
+            <w:tcW w:w="1425" w:type="dxa"/>
+            <w:tcBorders>
+              <w:top w:val="nil"/>
+              <w:left w:val="single" w:sz="2" w:space="0" w:color="000001"/>
+              <w:bottom w:val="nil"/>
+              <w:insideH w:val="nil"/>
+              <w:right w:val="nil"/>
+              <w:insideV w:val="nil"/>
+            </w:tcBorders>
+            <w:shd w:fill="FFFFFF" w:val="clear"/>
+            <w:tcMar>
+              <w:left w:w="42" w:type="dxa"/>
+            </w:tcMar>
+          </w:tcPr>
+          <w:p>
+            <w:pPr>
+              <w:pStyle w:val="TableContents"/>
+              <w:spacing w:before="0" w:after="160"/>
+              <w:rPr>
+                <w:sz w:val="20"/>
+                <w:szCs w:val="20"/>
+                <w:u w:val="single"/>
+              </w:rPr>
+            </w:pPr>
+            <w:r>
+              <w:rPr>
+                <w:sz w:val="20"/>
+                <w:szCs w:val="20"/>
+                <w:u w:val="single"/>
+              </w:rPr>
+              <w:t>Buyer Notes</w:t>
+            </w:r>
+          </w:p>
+        </w:tc>
+        <w:tc>
+          <w:tcPr>
+            <w:tcW w:w="3087" w:type="dxa"/>
+            <w:tcBorders>
+              <w:top w:val="nil"/>
+              <w:left w:val="nil"/>
+              <w:bottom w:val="nil"/>
+              <w:insideH w:val="nil"/>
+              <w:right w:val="nil"/>
+              <w:insideV w:val="nil"/>
+            </w:tcBorders>
+            <w:shd w:fill="FFFFFF" w:val="clear"/>
+            <w:tcMar>
+              <w:left w:w="50" w:type="dxa"/>
+            </w:tcMar>
+          </w:tcPr>
+          <w:p>
+            <w:pPr>
+              <w:pStyle w:val="TableContents"/>
+              <w:spacing w:before="0" w:after="160"/>
+              <w:rPr/>
+            </w:pPr>
+            <w:r>
+              <w:rPr/>
+            </w:r>
+          </w:p>
+        </w:tc>
+        <w:tc>
+          <w:tcPr>
+            <w:tcW w:w="2252" w:type="dxa"/>
+            <w:tcBorders>
+              <w:top w:val="nil"/>
+              <w:left w:val="nil"/>
+              <w:bottom w:val="nil"/>
+              <w:insideH w:val="nil"/>
+              <w:right w:val="nil"/>
+              <w:insideV w:val="nil"/>
+            </w:tcBorders>
+            <w:shd w:fill="FFFFFF" w:val="clear"/>
+            <w:tcMar>
+              <w:left w:w="50" w:type="dxa"/>
+            </w:tcMar>
+          </w:tcPr>
+          <w:p>
+            <w:pPr>
+              <w:pStyle w:val="TableContents"/>
+              <w:spacing w:before="0" w:after="160"/>
+              <w:rPr>
+                <w:sz w:val="20"/>
+                <w:szCs w:val="20"/>
+                <w:u w:val="single"/>
+              </w:rPr>
+            </w:pPr>
+            <w:r>
+              <w:rPr>
+                <w:sz w:val="20"/>
+                <w:szCs w:val="20"/>
+                <w:u w:val="single"/>
+              </w:rPr>
+              <w:t>Buyer Documents</w:t>
+            </w:r>
+          </w:p>
+        </w:tc>
+        <w:tc>
+          <w:tcPr>
+            <w:tcW w:w="2260" w:type="dxa"/>
+            <w:tcBorders>
+              <w:top w:val="nil"/>
+              <w:left w:val="nil"/>
+              <w:bottom w:val="nil"/>
+              <w:insideH w:val="nil"/>
+              <w:right w:val="single" w:sz="2" w:space="0" w:color="000001"/>
+              <w:insideV w:val="single" w:sz="2" w:space="0" w:color="000001"/>
+            </w:tcBorders>
+            <w:shd w:fill="FFFFFF" w:val="clear"/>
+            <w:tcMar>
+              <w:left w:w="50" w:type="dxa"/>
+            </w:tcMar>
+          </w:tcPr>
+          <w:p>
+            <w:pPr>
+              <w:pStyle w:val="TableContents"/>
+              <w:spacing w:before="0" w:after="160"/>
+              <w:rPr>
+                <w:sz w:val="20"/>
+                <w:szCs w:val="20"/>
+                <w:u w:val="single"/>
+              </w:rPr>
+            </w:pPr>
+            <w:r>
+              <w:rPr>
+                <w:sz w:val="20"/>
+                <w:szCs w:val="20"/>
+                <w:u w:val="single"/>
+              </w:rPr>
+            </w:r>
+          </w:p>
+        </w:tc>
+      </w:tr>
+      <w:tr>
+        <w:trPr>
+          <w:cantSplit w:val="false"/>
+        </w:trPr>
+        <w:tc>
+          <w:tcPr>
+            <w:tcW w:w="1425" w:type="dxa"/>
+            <w:tcBorders>
+              <w:top w:val="nil"/>
+              <w:left w:val="single" w:sz="2" w:space="0" w:color="000001"/>
+              <w:bottom w:val="single" w:sz="2" w:space="0" w:color="000001"/>
+              <w:insideH w:val="single" w:sz="2" w:space="0" w:color="000001"/>
+              <w:right w:val="nil"/>
+              <w:insideV w:val="nil"/>
+            </w:tcBorders>
+            <w:shd w:fill="FFFFFF" w:val="clear"/>
+            <w:tcMar>
+              <w:left w:w="42" w:type="dxa"/>
+            </w:tcMar>
+          </w:tcPr>
+          <w:p>
+            <w:pPr>
+              <w:pStyle w:val="TableContents"/>
+              <w:spacing w:before="0" w:after="160"/>
+              <w:rPr>
+                <w:sz w:val="20"/>
+                <w:szCs w:val="20"/>
+                <w:u w:val="single"/>
+              </w:rPr>
+            </w:pPr>
+            <w:r>
+              <w:rPr>
+                <w:sz w:val="20"/>
+                <w:szCs w:val="20"/>
+                <w:u w:val="single"/>
+              </w:rPr>
+              <w:t>Seller Notes</w:t>
+            </w:r>
+          </w:p>
+        </w:tc>
+        <w:tc>
+          <w:tcPr>
+            <w:tcW w:w="3087" w:type="dxa"/>
+            <w:tcBorders>
+              <w:top w:val="nil"/>
+              <w:left w:val="nil"/>
+              <w:bottom w:val="single" w:sz="2" w:space="0" w:color="000001"/>
+              <w:insideH w:val="single" w:sz="2" w:space="0" w:color="000001"/>
+              <w:right w:val="nil"/>
+              <w:insideV w:val="nil"/>
+            </w:tcBorders>
+            <w:shd w:fill="FFFFFF" w:val="clear"/>
+            <w:tcMar>
+              <w:left w:w="50" w:type="dxa"/>
+            </w:tcMar>
+          </w:tcPr>
+          <w:p>
+            <w:pPr>
+              <w:pStyle w:val="TableContents"/>
+              <w:spacing w:before="0" w:after="160"/>
+              <w:rPr/>
+            </w:pPr>
+            <w:r>
+              <w:rPr/>
+            </w:r>
+          </w:p>
+        </w:tc>
+        <w:tc>
+          <w:tcPr>
+            <w:tcW w:w="2252" w:type="dxa"/>
+            <w:tcBorders>
+              <w:top w:val="nil"/>
+              <w:left w:val="nil"/>
+              <w:bottom w:val="single" w:sz="2" w:space="0" w:color="000001"/>
+              <w:insideH w:val="single" w:sz="2" w:space="0" w:color="000001"/>
+              <w:right w:val="nil"/>
+              <w:insideV w:val="nil"/>
+            </w:tcBorders>
+            <w:shd w:fill="FFFFFF" w:val="clear"/>
+            <w:tcMar>
+              <w:left w:w="50" w:type="dxa"/>
+            </w:tcMar>
+          </w:tcPr>
+          <w:p>
+            <w:pPr>
+              <w:pStyle w:val="TableContents"/>
+              <w:spacing w:before="0" w:after="160"/>
+              <w:rPr>
+                <w:sz w:val="20"/>
+                <w:szCs w:val="20"/>
+                <w:u w:val="single"/>
+              </w:rPr>
+            </w:pPr>
+            <w:r>
+              <w:rPr>
+                <w:sz w:val="20"/>
+                <w:szCs w:val="20"/>
+                <w:u w:val="single"/>
+              </w:rPr>
+              <w:t>Seller Documents</w:t>
+            </w:r>
+          </w:p>
+        </w:tc>
+        <w:tc>
+          <w:tcPr>
+            <w:tcW w:w="2260" w:type="dxa"/>
+            <w:tcBorders>
+              <w:top w:val="nil"/>
+              <w:left w:val="nil"/>
+              <w:bottom w:val="single" w:sz="2" w:space="0" w:color="000001"/>
+              <w:insideH w:val="single" w:sz="2" w:space="0" w:color="000001"/>
+              <w:right w:val="single" w:sz="2" w:space="0" w:color="000001"/>
+              <w:insideV w:val="single" w:sz="2" w:space="0" w:color="000001"/>
+            </w:tcBorders>
+            <w:shd w:fill="FFFFFF" w:val="clear"/>
+            <w:tcMar>
+              <w:left w:w="50" w:type="dxa"/>
+            </w:tcMar>
+          </w:tcPr>
+          <w:p>
+            <w:pPr>
+              <w:pStyle w:val="TableContents"/>
+              <w:spacing w:before="0" w:after="160"/>
+              <w:rPr>
+                <w:sz w:val="20"/>
+                <w:szCs w:val="20"/>
+                <w:u w:val="single"/>
+              </w:rPr>
+            </w:pPr>
+            <w:r>
+              <w:rPr>
+                <w:sz w:val="20"/>
+                <w:szCs w:val="20"/>
+                <w:u w:val="single"/>
+              </w:rPr>
+            </w:r>
+          </w:p>
+        </w:tc>
+      </w:tr>
+    </w:tbl>
     <w:p>
       <w:pPr>
         <w:pStyle w:val="Normal"/>
@@ -3594,7 +4492,700 @@
     <w:tbl>
       <w:tblPr>
         <w:jc w:val="left"/>
-        <w:tblInd w:w="-9" w:type="dxa"/>
+        <w:tblInd w:w="-5" w:type="dxa"/>
+        <w:tblBorders>
+          <w:top w:val="single" w:sz="2" w:space="0" w:color="000001"/>
+          <w:left w:val="single" w:sz="2" w:space="0" w:color="000001"/>
+          <w:bottom w:val="nil"/>
+          <w:insideH w:val="nil"/>
+          <w:right w:val="single" w:sz="2" w:space="0" w:color="000001"/>
+          <w:insideV w:val="single" w:sz="2" w:space="0" w:color="000001"/>
+        </w:tblBorders>
+        <w:tblCellMar>
+          <w:top w:w="0" w:type="dxa"/>
+          <w:left w:w="-2" w:type="dxa"/>
+          <w:bottom w:w="0" w:type="dxa"/>
+          <w:right w:w="0" w:type="dxa"/>
+        </w:tblCellMar>
+      </w:tblPr>
+      <w:tblGrid>
+        <w:gridCol w:w="4442"/>
+        <w:gridCol w:w="4581"/>
+      </w:tblGrid>
+      <w:tr>
+        <w:trPr>
+          <w:cantSplit w:val="false"/>
+        </w:trPr>
+        <w:tc>
+          <w:tcPr>
+            <w:tcW w:w="9023" w:type="dxa"/>
+            <w:gridSpan w:val="2"/>
+            <w:tcBorders>
+              <w:top w:val="single" w:sz="2" w:space="0" w:color="000001"/>
+              <w:left w:val="single" w:sz="2" w:space="0" w:color="000001"/>
+              <w:bottom w:val="nil"/>
+              <w:insideH w:val="nil"/>
+              <w:right w:val="single" w:sz="2" w:space="0" w:color="000001"/>
+              <w:insideV w:val="single" w:sz="2" w:space="0" w:color="000001"/>
+            </w:tcBorders>
+            <w:shd w:fill="FF3333" w:val="clear"/>
+            <w:tcMar>
+              <w:left w:w="-2" w:type="dxa"/>
+            </w:tcMar>
+          </w:tcPr>
+          <w:p>
+            <w:pPr>
+              <w:pStyle w:val="TableContents"/>
+              <w:pageBreakBefore/>
+              <w:spacing w:before="0" w:after="160"/>
+              <w:rPr>
+                <w:b/>
+                <w:bCs/>
+                <w:sz w:val="26"/>
+                <w:szCs w:val="26"/>
+              </w:rPr>
+            </w:pPr>
+            <w:r>
+              <w:rPr>
+                <w:b/>
+                <w:bCs/>
+                <w:sz w:val="26"/>
+                <w:szCs w:val="26"/>
+              </w:rPr>
+              <w:t>PPAP</w:t>
+            </w:r>
+          </w:p>
+        </w:tc>
+      </w:tr>
+      <w:tr>
+        <w:trPr>
+          <w:cantSplit w:val="false"/>
+        </w:trPr>
+        <w:tc>
+          <w:tcPr>
+            <w:tcW w:w="4442" w:type="dxa"/>
+            <w:tcBorders>
+              <w:top w:val="nil"/>
+              <w:left w:val="single" w:sz="2" w:space="0" w:color="000001"/>
+              <w:bottom w:val="nil"/>
+              <w:insideH w:val="nil"/>
+              <w:right w:val="nil"/>
+              <w:insideV w:val="nil"/>
+            </w:tcBorders>
+            <w:shd w:fill="FFFFFF" w:val="clear"/>
+            <w:tcMar>
+              <w:left w:w="-2" w:type="dxa"/>
+            </w:tcMar>
+          </w:tcPr>
+          <w:p>
+            <w:pPr>
+              <w:pStyle w:val="TableContents"/>
+              <w:spacing w:before="0" w:after="160"/>
+              <w:rPr>
+                <w:b/>
+                <w:bCs/>
+                <w:sz w:val="22"/>
+                <w:szCs w:val="22"/>
+              </w:rPr>
+            </w:pPr>
+            <w:bookmarkStart w:id="1" w:name="__DdeLink__830_320781051"/>
+            <w:r>
+              <w:rPr>
+                <w:b/>
+                <w:bCs/>
+                <w:sz w:val="22"/>
+                <w:szCs w:val="22"/>
+              </w:rPr>
+              <w:t xml:space="preserve">Requested </w:t>
+            </w:r>
+            <w:bookmarkEnd w:id="1"/>
+            <w:r>
+              <w:rPr>
+                <w:b/>
+                <w:bCs/>
+                <w:sz w:val="22"/>
+                <w:szCs w:val="22"/>
+              </w:rPr>
+              <w:t>Documents</w:t>
+            </w:r>
+          </w:p>
+        </w:tc>
+        <w:tc>
+          <w:tcPr>
+            <w:tcW w:w="4581" w:type="dxa"/>
+            <w:tcBorders>
+              <w:top w:val="nil"/>
+              <w:left w:val="nil"/>
+              <w:bottom w:val="nil"/>
+              <w:insideH w:val="nil"/>
+              <w:right w:val="single" w:sz="2" w:space="0" w:color="000001"/>
+              <w:insideV w:val="single" w:sz="2" w:space="0" w:color="000001"/>
+            </w:tcBorders>
+            <w:shd w:fill="FFFFFF" w:val="clear"/>
+            <w:tcMar>
+              <w:left w:w="2" w:type="dxa"/>
+            </w:tcMar>
+          </w:tcPr>
+          <w:p>
+            <w:pPr>
+              <w:pStyle w:val="TableContents"/>
+              <w:spacing w:before="0" w:after="160"/>
+              <w:rPr>
+                <w:b/>
+                <w:bCs/>
+                <w:sz w:val="22"/>
+                <w:szCs w:val="22"/>
+              </w:rPr>
+            </w:pPr>
+            <w:r>
+              <w:rPr>
+                <w:b/>
+                <w:bCs/>
+                <w:sz w:val="22"/>
+                <w:szCs w:val="22"/>
+              </w:rPr>
+              <w:t>Provided Documents</w:t>
+            </w:r>
+          </w:p>
+        </w:tc>
+      </w:tr>
+      <w:tr>
+        <w:trPr>
+          <w:trHeight w:val="241" w:hRule="atLeast"/>
+          <w:cantSplit w:val="false"/>
+        </w:trPr>
+        <w:tc>
+          <w:tcPr>
+            <w:tcW w:w="4442" w:type="dxa"/>
+            <w:tcBorders>
+              <w:top w:val="nil"/>
+              <w:left w:val="single" w:sz="2" w:space="0" w:color="000001"/>
+              <w:bottom w:val="single" w:sz="2" w:space="0" w:color="000001"/>
+              <w:insideH w:val="single" w:sz="2" w:space="0" w:color="000001"/>
+              <w:right w:val="nil"/>
+              <w:insideV w:val="nil"/>
+            </w:tcBorders>
+            <w:shd w:fill="FFFFFF" w:val="clear"/>
+            <w:tcMar>
+              <w:left w:w="-2" w:type="dxa"/>
+            </w:tcMar>
+          </w:tcPr>
+          <w:p>
+            <w:pPr>
+              <w:pStyle w:val="TableContents"/>
+              <w:spacing w:before="0" w:after="160"/>
+              <w:rPr/>
+            </w:pPr>
+            <w:r>
+              <w:rPr/>
+            </w:r>
+          </w:p>
+        </w:tc>
+        <w:tc>
+          <w:tcPr>
+            <w:tcW w:w="4581" w:type="dxa"/>
+            <w:tcBorders>
+              <w:top w:val="nil"/>
+              <w:left w:val="nil"/>
+              <w:bottom w:val="single" w:sz="2" w:space="0" w:color="000001"/>
+              <w:insideH w:val="single" w:sz="2" w:space="0" w:color="000001"/>
+              <w:right w:val="single" w:sz="2" w:space="0" w:color="000001"/>
+              <w:insideV w:val="single" w:sz="2" w:space="0" w:color="000001"/>
+            </w:tcBorders>
+            <w:shd w:fill="FFFFFF" w:val="clear"/>
+            <w:tcMar>
+              <w:left w:w="2" w:type="dxa"/>
+            </w:tcMar>
+          </w:tcPr>
+          <w:p>
+            <w:pPr>
+              <w:pStyle w:val="TableContents"/>
+              <w:spacing w:before="0" w:after="160"/>
+              <w:rPr/>
+            </w:pPr>
+            <w:r>
+              <w:rPr/>
+            </w:r>
+          </w:p>
+        </w:tc>
+      </w:tr>
+    </w:tbl>
+    <w:p>
+      <w:pPr>
+        <w:pStyle w:val="Normal"/>
+        <w:rPr/>
+      </w:pPr>
+      <w:r>
+        <w:rPr/>
+      </w:r>
+    </w:p>
+    <w:tbl>
+      <w:tblPr>
+        <w:jc w:val="left"/>
+        <w:tblInd w:w="47" w:type="dxa"/>
+        <w:tblBorders>
+          <w:top w:val="single" w:sz="2" w:space="0" w:color="000001"/>
+          <w:left w:val="single" w:sz="2" w:space="0" w:color="000001"/>
+          <w:bottom w:val="nil"/>
+          <w:insideH w:val="nil"/>
+          <w:right w:val="nil"/>
+          <w:insideV w:val="nil"/>
+        </w:tblBorders>
+        <w:tblCellMar>
+          <w:top w:w="55" w:type="dxa"/>
+          <w:left w:w="42" w:type="dxa"/>
+          <w:bottom w:w="55" w:type="dxa"/>
+          <w:right w:w="55" w:type="dxa"/>
+        </w:tblCellMar>
+      </w:tblPr>
+      <w:tblGrid>
+        <w:gridCol w:w="1416"/>
+        <w:gridCol w:w="3069"/>
+        <w:gridCol w:w="1"/>
+        <w:gridCol w:w="2241"/>
+        <w:gridCol w:w="2298"/>
+      </w:tblGrid>
+      <w:tr>
+        <w:trPr>
+          <w:cantSplit w:val="false"/>
+        </w:trPr>
+        <w:tc>
+          <w:tcPr>
+            <w:tcW w:w="4486" w:type="dxa"/>
+            <w:gridSpan w:val="3"/>
+            <w:tcBorders>
+              <w:top w:val="single" w:sz="2" w:space="0" w:color="000001"/>
+              <w:left w:val="single" w:sz="2" w:space="0" w:color="000001"/>
+              <w:bottom w:val="nil"/>
+              <w:insideH w:val="nil"/>
+              <w:right w:val="nil"/>
+              <w:insideV w:val="nil"/>
+            </w:tcBorders>
+            <w:shd w:fill="FF3333" w:val="clear"/>
+            <w:tcMar>
+              <w:left w:w="42" w:type="dxa"/>
+            </w:tcMar>
+          </w:tcPr>
+          <w:p>
+            <w:pPr>
+              <w:pStyle w:val="TableContents"/>
+              <w:spacing w:before="0" w:after="160"/>
+              <w:rPr>
+                <w:b/>
+                <w:bCs/>
+              </w:rPr>
+            </w:pPr>
+            <w:r>
+              <w:rPr>
+                <w:b/>
+                <w:bCs/>
+              </w:rPr>
+              <w:t>PPAP Notes/Additional Documents</w:t>
+            </w:r>
+          </w:p>
+        </w:tc>
+        <w:tc>
+          <w:tcPr>
+            <w:tcW w:w="4539" w:type="dxa"/>
+            <w:gridSpan w:val="2"/>
+            <w:tcBorders>
+              <w:top w:val="single" w:sz="2" w:space="0" w:color="000001"/>
+              <w:left w:val="nil"/>
+              <w:bottom w:val="nil"/>
+              <w:insideH w:val="nil"/>
+              <w:right w:val="single" w:sz="2" w:space="0" w:color="000001"/>
+              <w:insideV w:val="single" w:sz="2" w:space="0" w:color="000001"/>
+            </w:tcBorders>
+            <w:shd w:fill="FF3333" w:val="clear"/>
+            <w:tcMar>
+              <w:left w:w="50" w:type="dxa"/>
+            </w:tcMar>
+          </w:tcPr>
+          <w:p>
+            <w:pPr>
+              <w:pStyle w:val="TableContents"/>
+              <w:spacing w:before="0" w:after="160"/>
+              <w:rPr/>
+            </w:pPr>
+            <w:r>
+              <w:rPr/>
+            </w:r>
+          </w:p>
+        </w:tc>
+      </w:tr>
+      <w:tr>
+        <w:trPr>
+          <w:cantSplit w:val="false"/>
+        </w:trPr>
+        <w:tc>
+          <w:tcPr>
+            <w:tcW w:w="4486" w:type="dxa"/>
+            <w:gridSpan w:val="3"/>
+            <w:tcBorders>
+              <w:top w:val="nil"/>
+              <w:left w:val="single" w:sz="2" w:space="0" w:color="000001"/>
+              <w:bottom w:val="nil"/>
+              <w:insideH w:val="nil"/>
+              <w:right w:val="nil"/>
+              <w:insideV w:val="nil"/>
+            </w:tcBorders>
+            <w:shd w:fill="FFFFFF" w:val="clear"/>
+            <w:tcMar>
+              <w:left w:w="42" w:type="dxa"/>
+            </w:tcMar>
+          </w:tcPr>
+          <w:p>
+            <w:pPr>
+              <w:pStyle w:val="TableContents"/>
+              <w:spacing w:before="0" w:after="160"/>
+              <w:rPr>
+                <w:b/>
+                <w:bCs/>
+              </w:rPr>
+            </w:pPr>
+            <w:r>
+              <w:rPr>
+                <w:b/>
+                <w:bCs/>
+              </w:rPr>
+              <w:t>Notes</w:t>
+            </w:r>
+          </w:p>
+        </w:tc>
+        <w:tc>
+          <w:tcPr>
+            <w:tcW w:w="4539" w:type="dxa"/>
+            <w:gridSpan w:val="2"/>
+            <w:tcBorders>
+              <w:top w:val="nil"/>
+              <w:left w:val="nil"/>
+              <w:bottom w:val="nil"/>
+              <w:insideH w:val="nil"/>
+              <w:right w:val="single" w:sz="2" w:space="0" w:color="000001"/>
+              <w:insideV w:val="single" w:sz="2" w:space="0" w:color="000001"/>
+            </w:tcBorders>
+            <w:shd w:fill="FFFFFF" w:val="clear"/>
+            <w:tcMar>
+              <w:left w:w="50" w:type="dxa"/>
+            </w:tcMar>
+          </w:tcPr>
+          <w:p>
+            <w:pPr>
+              <w:pStyle w:val="TableContents"/>
+              <w:spacing w:before="0" w:after="160"/>
+              <w:rPr>
+                <w:b/>
+                <w:bCs/>
+              </w:rPr>
+            </w:pPr>
+            <w:r>
+              <w:rPr>
+                <w:b/>
+                <w:bCs/>
+              </w:rPr>
+              <w:t>Additional Documents</w:t>
+            </w:r>
+          </w:p>
+        </w:tc>
+      </w:tr>
+      <w:tr>
+        <w:trPr>
+          <w:cantSplit w:val="false"/>
+        </w:trPr>
+        <w:tc>
+          <w:tcPr>
+            <w:tcW w:w="1416" w:type="dxa"/>
+            <w:tcBorders>
+              <w:top w:val="nil"/>
+              <w:left w:val="single" w:sz="2" w:space="0" w:color="000001"/>
+              <w:bottom w:val="nil"/>
+              <w:insideH w:val="nil"/>
+              <w:right w:val="nil"/>
+              <w:insideV w:val="nil"/>
+            </w:tcBorders>
+            <w:shd w:fill="FFFFFF" w:val="clear"/>
+            <w:tcMar>
+              <w:left w:w="42" w:type="dxa"/>
+            </w:tcMar>
+          </w:tcPr>
+          <w:p>
+            <w:pPr>
+              <w:pStyle w:val="TableContents"/>
+              <w:spacing w:before="0" w:after="160"/>
+              <w:rPr>
+                <w:b w:val="false"/>
+                <w:bCs w:val="false"/>
+                <w:sz w:val="20"/>
+                <w:szCs w:val="20"/>
+                <w:u w:val="single"/>
+              </w:rPr>
+            </w:pPr>
+            <w:r>
+              <w:rPr>
+                <w:b w:val="false"/>
+                <w:bCs w:val="false"/>
+                <w:sz w:val="20"/>
+                <w:szCs w:val="20"/>
+                <w:u w:val="single"/>
+              </w:rPr>
+              <w:t>Buyer Notes</w:t>
+            </w:r>
+          </w:p>
+        </w:tc>
+        <w:tc>
+          <w:tcPr>
+            <w:tcW w:w="3069" w:type="dxa"/>
+            <w:tcBorders>
+              <w:top w:val="nil"/>
+              <w:left w:val="nil"/>
+              <w:bottom w:val="nil"/>
+              <w:insideH w:val="nil"/>
+              <w:right w:val="nil"/>
+              <w:insideV w:val="nil"/>
+            </w:tcBorders>
+            <w:shd w:fill="FFFFFF" w:val="clear"/>
+            <w:tcMar>
+              <w:left w:w="50" w:type="dxa"/>
+            </w:tcMar>
+          </w:tcPr>
+          <w:p>
+            <w:pPr>
+              <w:pStyle w:val="TableContents"/>
+              <w:spacing w:before="0" w:after="160"/>
+              <w:rPr/>
+            </w:pPr>
+            <w:r>
+              <w:rPr/>
+            </w:r>
+          </w:p>
+        </w:tc>
+        <w:tc>
+          <w:tcPr>
+            <w:tcW w:w="2242" w:type="dxa"/>
+            <w:gridSpan w:val="2"/>
+            <w:tcBorders>
+              <w:top w:val="nil"/>
+              <w:left w:val="nil"/>
+              <w:bottom w:val="nil"/>
+              <w:insideH w:val="nil"/>
+              <w:right w:val="nil"/>
+              <w:insideV w:val="nil"/>
+            </w:tcBorders>
+            <w:shd w:fill="FFFFFF" w:val="clear"/>
+            <w:tcMar>
+              <w:left w:w="50" w:type="dxa"/>
+            </w:tcMar>
+          </w:tcPr>
+          <w:p>
+            <w:pPr>
+              <w:pStyle w:val="TableContents"/>
+              <w:spacing w:before="0" w:after="160"/>
+              <w:rPr>
+                <w:sz w:val="20"/>
+                <w:szCs w:val="20"/>
+                <w:u w:val="single"/>
+              </w:rPr>
+            </w:pPr>
+            <w:r>
+              <w:rPr>
+                <w:sz w:val="20"/>
+                <w:szCs w:val="20"/>
+                <w:u w:val="single"/>
+              </w:rPr>
+              <w:t>Buyer Documents</w:t>
+            </w:r>
+          </w:p>
+        </w:tc>
+        <w:tc>
+          <w:tcPr>
+            <w:tcW w:w="2298" w:type="dxa"/>
+            <w:tcBorders>
+              <w:top w:val="nil"/>
+              <w:left w:val="nil"/>
+              <w:bottom w:val="nil"/>
+              <w:insideH w:val="nil"/>
+              <w:right w:val="single" w:sz="2" w:space="0" w:color="000001"/>
+              <w:insideV w:val="single" w:sz="2" w:space="0" w:color="000001"/>
+            </w:tcBorders>
+            <w:shd w:fill="FFFFFF" w:val="clear"/>
+            <w:tcMar>
+              <w:left w:w="50" w:type="dxa"/>
+            </w:tcMar>
+          </w:tcPr>
+          <w:p>
+            <w:pPr>
+              <w:pStyle w:val="TableContents"/>
+              <w:spacing w:before="0" w:after="160"/>
+              <w:rPr>
+                <w:sz w:val="20"/>
+                <w:szCs w:val="20"/>
+                <w:u w:val="single"/>
+              </w:rPr>
+            </w:pPr>
+            <w:r>
+              <w:rPr>
+                <w:sz w:val="20"/>
+                <w:szCs w:val="20"/>
+                <w:u w:val="single"/>
+              </w:rPr>
+            </w:r>
+          </w:p>
+        </w:tc>
+      </w:tr>
+      <w:tr>
+        <w:trPr>
+          <w:cantSplit w:val="false"/>
+        </w:trPr>
+        <w:tc>
+          <w:tcPr>
+            <w:tcW w:w="1416" w:type="dxa"/>
+            <w:tcBorders>
+              <w:top w:val="nil"/>
+              <w:left w:val="single" w:sz="2" w:space="0" w:color="000001"/>
+              <w:bottom w:val="single" w:sz="2" w:space="0" w:color="000001"/>
+              <w:insideH w:val="single" w:sz="2" w:space="0" w:color="000001"/>
+              <w:right w:val="nil"/>
+              <w:insideV w:val="nil"/>
+            </w:tcBorders>
+            <w:shd w:fill="FFFFFF" w:val="clear"/>
+            <w:tcMar>
+              <w:left w:w="42" w:type="dxa"/>
+            </w:tcMar>
+          </w:tcPr>
+          <w:p>
+            <w:pPr>
+              <w:pStyle w:val="TableContents"/>
+              <w:spacing w:before="0" w:after="160"/>
+              <w:rPr>
+                <w:sz w:val="20"/>
+                <w:szCs w:val="20"/>
+                <w:u w:val="single"/>
+              </w:rPr>
+            </w:pPr>
+            <w:r>
+              <w:rPr>
+                <w:sz w:val="20"/>
+                <w:szCs w:val="20"/>
+                <w:u w:val="single"/>
+              </w:rPr>
+              <w:t>Seller Notes</w:t>
+            </w:r>
+          </w:p>
+        </w:tc>
+        <w:tc>
+          <w:tcPr>
+            <w:tcW w:w="3069" w:type="dxa"/>
+            <w:tcBorders>
+              <w:top w:val="nil"/>
+              <w:left w:val="nil"/>
+              <w:bottom w:val="single" w:sz="2" w:space="0" w:color="000001"/>
+              <w:insideH w:val="single" w:sz="2" w:space="0" w:color="000001"/>
+              <w:right w:val="nil"/>
+              <w:insideV w:val="nil"/>
+            </w:tcBorders>
+            <w:shd w:fill="FFFFFF" w:val="clear"/>
+            <w:tcMar>
+              <w:left w:w="50" w:type="dxa"/>
+            </w:tcMar>
+          </w:tcPr>
+          <w:p>
+            <w:pPr>
+              <w:pStyle w:val="TableContents"/>
+              <w:spacing w:before="0" w:after="160"/>
+              <w:rPr/>
+            </w:pPr>
+            <w:r>
+              <w:rPr/>
+            </w:r>
+          </w:p>
+        </w:tc>
+        <w:tc>
+          <w:tcPr>
+            <w:tcW w:w="2242" w:type="dxa"/>
+            <w:gridSpan w:val="2"/>
+            <w:tcBorders>
+              <w:top w:val="nil"/>
+              <w:left w:val="nil"/>
+              <w:bottom w:val="single" w:sz="2" w:space="0" w:color="000001"/>
+              <w:insideH w:val="single" w:sz="2" w:space="0" w:color="000001"/>
+              <w:right w:val="nil"/>
+              <w:insideV w:val="nil"/>
+            </w:tcBorders>
+            <w:shd w:fill="FFFFFF" w:val="clear"/>
+            <w:tcMar>
+              <w:left w:w="50" w:type="dxa"/>
+            </w:tcMar>
+          </w:tcPr>
+          <w:p>
+            <w:pPr>
+              <w:pStyle w:val="TableContents"/>
+              <w:spacing w:before="0" w:after="160"/>
+              <w:rPr>
+                <w:sz w:val="20"/>
+                <w:szCs w:val="20"/>
+                <w:u w:val="single"/>
+              </w:rPr>
+            </w:pPr>
+            <w:r>
+              <w:rPr>
+                <w:sz w:val="20"/>
+                <w:szCs w:val="20"/>
+                <w:u w:val="single"/>
+              </w:rPr>
+              <w:t>Seller Documents</w:t>
+            </w:r>
+          </w:p>
+        </w:tc>
+        <w:tc>
+          <w:tcPr>
+            <w:tcW w:w="2298" w:type="dxa"/>
+            <w:tcBorders>
+              <w:top w:val="nil"/>
+              <w:left w:val="nil"/>
+              <w:bottom w:val="single" w:sz="2" w:space="0" w:color="000001"/>
+              <w:insideH w:val="single" w:sz="2" w:space="0" w:color="000001"/>
+              <w:right w:val="single" w:sz="2" w:space="0" w:color="000001"/>
+              <w:insideV w:val="single" w:sz="2" w:space="0" w:color="000001"/>
+            </w:tcBorders>
+            <w:shd w:fill="FFFFFF" w:val="clear"/>
+            <w:tcMar>
+              <w:left w:w="50" w:type="dxa"/>
+            </w:tcMar>
+          </w:tcPr>
+          <w:p>
+            <w:pPr>
+              <w:pStyle w:val="TableContents"/>
+              <w:spacing w:before="0" w:after="160"/>
+              <w:rPr>
+                <w:sz w:val="20"/>
+                <w:szCs w:val="20"/>
+                <w:u w:val="single"/>
+              </w:rPr>
+            </w:pPr>
+            <w:r>
+              <w:rPr>
+                <w:sz w:val="20"/>
+                <w:szCs w:val="20"/>
+                <w:u w:val="single"/>
+              </w:rPr>
+            </w:r>
+          </w:p>
+        </w:tc>
+      </w:tr>
+    </w:tbl>
+    <w:p>
+      <w:pPr>
+        <w:pStyle w:val="Normal"/>
+        <w:rPr/>
+      </w:pPr>
+      <w:r>
+        <w:rPr/>
+      </w:r>
+    </w:p>
+    <w:tbl>
+      <w:tblPr>
+        <w:jc w:val="left"/>
+        <w:tblInd w:w="-5" w:type="dxa"/>
         <w:tblBorders>
           <w:top w:val="single" w:sz="2" w:space="0" w:color="000001"/>
           <w:left w:val="single" w:sz="2" w:space="0" w:color="000001"/>
@@ -3611,8 +5202,8 @@
         </w:tblCellMar>
       </w:tblPr>
       <w:tblGrid>
-        <w:gridCol w:w="4464"/>
-        <w:gridCol w:w="4605"/>
+        <w:gridCol w:w="4223"/>
+        <w:gridCol w:w="4800"/>
       </w:tblGrid>
       <w:tr>
         <w:trPr>
@@ -3620,7 +5211,7 @@
         </w:trPr>
         <w:tc>
           <w:tcPr>
-            <w:tcW w:w="9069" w:type="dxa"/>
+            <w:tcW w:w="9023" w:type="dxa"/>
             <w:gridSpan w:val="2"/>
             <w:tcBorders>
               <w:top w:val="single" w:sz="2" w:space="0" w:color="000001"/>
@@ -3654,7 +5245,7 @@
                 <w:sz w:val="26"/>
                 <w:szCs w:val="26"/>
               </w:rPr>
-              <w:t>PPAP</w:t>
+              <w:t>Item Information Request</w:t>
             </w:r>
           </w:p>
         </w:tc>
@@ -3665,7 +5256,7 @@
         </w:trPr>
         <w:tc>
           <w:tcPr>
-            <w:tcW w:w="4464" w:type="dxa"/>
+            <w:tcW w:w="4223" w:type="dxa"/>
             <w:tcBorders>
               <w:top w:val="nil"/>
               <w:left w:val="single" w:sz="2" w:space="0" w:color="000001"/>
@@ -3682,7 +5273,7 @@
           <w:p>
             <w:pPr>
               <w:pStyle w:val="TableContents"/>
-              <w:spacing w:before="0" w:after="160"/>
+              <w:spacing w:lineRule="auto" w:line="240" w:before="0" w:after="160"/>
               <w:rPr>
                 <w:b/>
                 <w:bCs/>
@@ -3690,7 +5281,6 @@
                 <w:szCs w:val="22"/>
               </w:rPr>
             </w:pPr>
-            <w:bookmarkStart w:id="0" w:name="__DdeLink__830_320781051"/>
             <w:r>
               <w:rPr>
                 <w:b/>
@@ -3698,23 +5288,13 @@
                 <w:sz w:val="22"/>
                 <w:szCs w:val="22"/>
               </w:rPr>
-              <w:t xml:space="preserve">Requested </w:t>
-            </w:r>
-            <w:bookmarkEnd w:id="0"/>
-            <w:r>
-              <w:rPr>
-                <w:b/>
-                <w:bCs/>
-                <w:sz w:val="22"/>
-                <w:szCs w:val="22"/>
-              </w:rPr>
-              <w:t>Documents</w:t>
-            </w:r>
-          </w:p>
-        </w:tc>
-        <w:tc>
-          <w:tcPr>
-            <w:tcW w:w="4605" w:type="dxa"/>
+              <w:t>Exchanged Documents</w:t>
+            </w:r>
+          </w:p>
+        </w:tc>
+        <w:tc>
+          <w:tcPr>
+            <w:tcW w:w="4800" w:type="dxa"/>
             <w:tcBorders>
               <w:top w:val="nil"/>
               <w:left w:val="nil"/>
@@ -3732,21 +5312,10 @@
             <w:pPr>
               <w:pStyle w:val="TableContents"/>
               <w:spacing w:before="0" w:after="160"/>
-              <w:rPr>
-                <w:b/>
-                <w:bCs/>
-                <w:sz w:val="22"/>
-                <w:szCs w:val="22"/>
-              </w:rPr>
-            </w:pPr>
-            <w:r>
-              <w:rPr>
-                <w:b/>
-                <w:bCs/>
-                <w:sz w:val="22"/>
-                <w:szCs w:val="22"/>
-              </w:rPr>
-              <w:t>Provided Documents</w:t>
+              <w:rPr/>
+            </w:pPr>
+            <w:r>
+              <w:rPr/>
             </w:r>
           </w:p>
         </w:tc>
@@ -3757,7 +5326,7 @@
         </w:trPr>
         <w:tc>
           <w:tcPr>
-            <w:tcW w:w="4464" w:type="dxa"/>
+            <w:tcW w:w="4223" w:type="dxa"/>
             <w:tcBorders>
               <w:top w:val="nil"/>
               <w:left w:val="single" w:sz="2" w:space="0" w:color="000001"/>
@@ -3774,28 +5343,26 @@
           <w:p>
             <w:pPr>
               <w:pStyle w:val="TableContents"/>
-              <w:spacing w:before="0" w:after="160"/>
-              <w:rPr>
-                <w:b/>
-                <w:bCs/>
-                <w:sz w:val="22"/>
-                <w:szCs w:val="22"/>
-              </w:rPr>
-            </w:pPr>
-            <w:r>
-              <w:rPr>
-                <w:b/>
-                <w:bCs/>
-                <w:sz w:val="22"/>
-                <w:szCs w:val="22"/>
-              </w:rPr>
-              <w:t>Notes</w:t>
-            </w:r>
-          </w:p>
-        </w:tc>
-        <w:tc>
-          <w:tcPr>
-            <w:tcW w:w="4605" w:type="dxa"/>
+              <w:spacing w:lineRule="auto" w:line="240" w:before="0" w:after="160"/>
+              <w:rPr>
+                <w:sz w:val="20"/>
+                <w:szCs w:val="20"/>
+                <w:u w:val="single"/>
+              </w:rPr>
+            </w:pPr>
+            <w:r>
+              <w:rPr>
+                <w:sz w:val="20"/>
+                <w:szCs w:val="20"/>
+                <w:u w:val="single"/>
+              </w:rPr>
+              <w:t>Technical Data Sheet</w:t>
+            </w:r>
+          </w:p>
+        </w:tc>
+        <w:tc>
+          <w:tcPr>
+            <w:tcW w:w="4800" w:type="dxa"/>
             <w:tcBorders>
               <w:top w:val="nil"/>
               <w:left w:val="nil"/>
@@ -3827,79 +5394,7 @@
         </w:trPr>
         <w:tc>
           <w:tcPr>
-            <w:tcW w:w="4464" w:type="dxa"/>
-            <w:tcBorders>
-              <w:top w:val="nil"/>
-              <w:left w:val="single" w:sz="2" w:space="0" w:color="000001"/>
-              <w:bottom w:val="nil"/>
-              <w:insideH w:val="nil"/>
-              <w:right w:val="nil"/>
-              <w:insideV w:val="nil"/>
-            </w:tcBorders>
-            <w:shd w:fill="FFFFFF" w:val="clear"/>
-            <w:tcMar>
-              <w:left w:w="-2" w:type="dxa"/>
-            </w:tcMar>
-          </w:tcPr>
-          <w:p>
-            <w:pPr>
-              <w:pStyle w:val="TableContents"/>
-              <w:spacing w:before="0" w:after="160"/>
-              <w:rPr>
-                <w:b w:val="false"/>
-                <w:bCs w:val="false"/>
-                <w:sz w:val="20"/>
-                <w:szCs w:val="20"/>
-                <w:u w:val="single"/>
-              </w:rPr>
-            </w:pPr>
-            <w:r>
-              <w:rPr>
-                <w:b w:val="false"/>
-                <w:bCs w:val="false"/>
-                <w:sz w:val="20"/>
-                <w:szCs w:val="20"/>
-                <w:u w:val="single"/>
-              </w:rPr>
-              <w:t>Buyer Note</w:t>
-            </w:r>
-          </w:p>
-        </w:tc>
-        <w:tc>
-          <w:tcPr>
-            <w:tcW w:w="4605" w:type="dxa"/>
-            <w:tcBorders>
-              <w:top w:val="nil"/>
-              <w:left w:val="nil"/>
-              <w:bottom w:val="nil"/>
-              <w:insideH w:val="nil"/>
-              <w:right w:val="single" w:sz="2" w:space="0" w:color="000001"/>
-              <w:insideV w:val="single" w:sz="2" w:space="0" w:color="000001"/>
-            </w:tcBorders>
-            <w:shd w:fill="FFFFFF" w:val="clear"/>
-            <w:tcMar>
-              <w:left w:w="29" w:type="dxa"/>
-            </w:tcMar>
-          </w:tcPr>
-          <w:p>
-            <w:pPr>
-              <w:pStyle w:val="TableContents"/>
-              <w:spacing w:before="0" w:after="160"/>
-              <w:rPr/>
-            </w:pPr>
-            <w:r>
-              <w:rPr/>
-            </w:r>
-          </w:p>
-        </w:tc>
-      </w:tr>
-      <w:tr>
-        <w:trPr>
-          <w:cantSplit w:val="false"/>
-        </w:trPr>
-        <w:tc>
-          <w:tcPr>
-            <w:tcW w:w="4464" w:type="dxa"/>
+            <w:tcW w:w="4223" w:type="dxa"/>
             <w:tcBorders>
               <w:top w:val="nil"/>
               <w:left w:val="single" w:sz="2" w:space="0" w:color="000001"/>
@@ -3910,36 +5405,35 @@
             </w:tcBorders>
             <w:shd w:fill="FFFFFF" w:val="clear"/>
             <w:tcMar>
+              <w:top w:w="0" w:type="dxa"/>
               <w:left w:w="-2" w:type="dxa"/>
-            </w:tcMar>
-          </w:tcPr>
-          <w:p>
-            <w:pPr>
-              <w:pStyle w:val="TableContents"/>
-              <w:spacing w:before="0" w:after="160"/>
-              <w:rPr>
-                <w:b w:val="false"/>
-                <w:bCs w:val="false"/>
-                <w:sz w:val="20"/>
-                <w:szCs w:val="20"/>
-                <w:u w:val="single"/>
-              </w:rPr>
-            </w:pPr>
-            <w:r>
-              <w:rPr>
-                <w:b w:val="false"/>
-                <w:bCs w:val="false"/>
-                <w:sz w:val="20"/>
-                <w:szCs w:val="20"/>
-                <w:u w:val="single"/>
-              </w:rPr>
-              <w:t>Seller Note</w:t>
-            </w:r>
-          </w:p>
-        </w:tc>
-        <w:tc>
-          <w:tcPr>
-            <w:tcW w:w="4605" w:type="dxa"/>
+              <w:bottom w:w="0" w:type="dxa"/>
+              <w:right w:w="0" w:type="dxa"/>
+            </w:tcMar>
+          </w:tcPr>
+          <w:p>
+            <w:pPr>
+              <w:pStyle w:val="TableContents"/>
+              <w:spacing w:before="0" w:after="160"/>
+              <w:rPr>
+                <w:sz w:val="20"/>
+                <w:szCs w:val="20"/>
+                <w:u w:val="single"/>
+              </w:rPr>
+            </w:pPr>
+            <w:r>
+              <w:rPr>
+                <w:sz w:val="20"/>
+                <w:szCs w:val="20"/>
+                <w:u w:val="single"/>
+              </w:rPr>
+              <w:t>Technical Data Sheet Response</w:t>
+            </w:r>
+          </w:p>
+        </w:tc>
+        <w:tc>
+          <w:tcPr>
+            <w:tcW w:w="4800" w:type="dxa"/>
             <w:tcBorders>
               <w:top w:val="nil"/>
               <w:left w:val="nil"/>
@@ -3950,7 +5444,10 @@
             </w:tcBorders>
             <w:shd w:fill="FFFFFF" w:val="clear"/>
             <w:tcMar>
-              <w:left w:w="29" w:type="dxa"/>
+              <w:top w:w="0" w:type="dxa"/>
+              <w:left w:w="2" w:type="dxa"/>
+              <w:bottom w:w="0" w:type="dxa"/>
+              <w:right w:w="0" w:type="dxa"/>
             </w:tcMar>
           </w:tcPr>
           <w:p>
@@ -3968,7 +5465,98 @@
     </w:tbl>
     <w:p>
       <w:pPr>
-        <w:pStyle w:val="Normal"/>
+        <w:pStyle w:val="TextBody"/>
+        <w:spacing w:lineRule="exact" w:line="28" w:before="0" w:after="0"/>
+        <w:rPr/>
+      </w:pPr>
+      <w:r>
+        <w:rPr/>
+      </w:r>
+    </w:p>
+    <w:p>
+      <w:pPr>
+        <w:pStyle w:val="TextBody"/>
+        <w:spacing w:lineRule="exact" w:line="28" w:before="0" w:after="0"/>
+        <w:rPr/>
+      </w:pPr>
+      <w:r>
+        <w:rPr/>
+      </w:r>
+    </w:p>
+    <w:p>
+      <w:pPr>
+        <w:pStyle w:val="TextBody"/>
+        <w:spacing w:lineRule="exact" w:line="28" w:before="0" w:after="0"/>
+        <w:rPr/>
+      </w:pPr>
+      <w:r>
+        <w:rPr/>
+      </w:r>
+    </w:p>
+    <w:p>
+      <w:pPr>
+        <w:pStyle w:val="TextBody"/>
+        <w:spacing w:lineRule="exact" w:line="28" w:before="0" w:after="0"/>
+        <w:rPr/>
+      </w:pPr>
+      <w:r>
+        <w:rPr/>
+      </w:r>
+    </w:p>
+    <w:p>
+      <w:pPr>
+        <w:pStyle w:val="TextBody"/>
+        <w:spacing w:lineRule="exact" w:line="28" w:before="0" w:after="0"/>
+        <w:rPr/>
+      </w:pPr>
+      <w:r>
+        <w:rPr/>
+      </w:r>
+    </w:p>
+    <w:p>
+      <w:pPr>
+        <w:pStyle w:val="TextBody"/>
+        <w:spacing w:lineRule="exact" w:line="28" w:before="0" w:after="0"/>
+        <w:rPr/>
+      </w:pPr>
+      <w:r>
+        <w:rPr/>
+      </w:r>
+    </w:p>
+    <w:p>
+      <w:pPr>
+        <w:pStyle w:val="TextBody"/>
+        <w:spacing w:lineRule="exact" w:line="28" w:before="0" w:after="0"/>
+        <w:rPr/>
+      </w:pPr>
+      <w:r>
+        <w:rPr/>
+      </w:r>
+    </w:p>
+    <w:p>
+      <w:pPr>
+        <w:pStyle w:val="TextBody"/>
+        <w:spacing w:lineRule="exact" w:line="28" w:before="0" w:after="0"/>
+        <w:rPr/>
+      </w:pPr>
+      <w:r>
+        <w:rPr/>
+      </w:r>
+    </w:p>
+    <w:p>
+      <w:pPr>
+        <w:pStyle w:val="TextBody"/>
+        <w:spacing w:lineRule="exact" w:line="28" w:before="0" w:after="0"/>
+        <w:rPr/>
+      </w:pPr>
+      <w:r>
+        <w:rPr/>
+      </w:r>
+    </w:p>
+    <w:p>
+      <w:pPr>
+        <w:pStyle w:val="TextBody"/>
+        <w:spacing w:lineRule="exact" w:line="28" w:before="0" w:after="0"/>
         <w:rPr/>
       </w:pPr>
       <w:r>
@@ -3978,7 +5566,7 @@
     <w:tbl>
       <w:tblPr>
         <w:jc w:val="left"/>
-        <w:tblInd w:w="-43" w:type="dxa"/>
+        <w:tblInd w:w="47" w:type="dxa"/>
         <w:tblBorders>
           <w:top w:val="single" w:sz="2" w:space="0" w:color="000001"/>
           <w:left w:val="single" w:sz="2" w:space="0" w:color="000001"/>
@@ -3988,15 +5576,18 @@
           <w:insideV w:val="single" w:sz="2" w:space="0" w:color="000001"/>
         </w:tblBorders>
         <w:tblCellMar>
-          <w:top w:w="28" w:type="dxa"/>
-          <w:left w:w="-2" w:type="dxa"/>
-          <w:bottom w:w="28" w:type="dxa"/>
-          <w:right w:w="28" w:type="dxa"/>
+          <w:top w:w="55" w:type="dxa"/>
+          <w:left w:w="42" w:type="dxa"/>
+          <w:bottom w:w="55" w:type="dxa"/>
+          <w:right w:w="55" w:type="dxa"/>
         </w:tblCellMar>
       </w:tblPr>
       <w:tblGrid>
-        <w:gridCol w:w="6465"/>
-        <w:gridCol w:w="2611"/>
+        <w:gridCol w:w="1416"/>
+        <w:gridCol w:w="3069"/>
+        <w:gridCol w:w="1"/>
+        <w:gridCol w:w="2241"/>
+        <w:gridCol w:w="2298"/>
       </w:tblGrid>
       <w:tr>
         <w:trPr>
@@ -4004,8 +5595,8 @@
         </w:trPr>
         <w:tc>
           <w:tcPr>
-            <w:tcW w:w="9076" w:type="dxa"/>
-            <w:gridSpan w:val="2"/>
+            <w:tcW w:w="9025" w:type="dxa"/>
+            <w:gridSpan w:val="5"/>
             <w:tcBorders>
               <w:top w:val="single" w:sz="2" w:space="0" w:color="000001"/>
               <w:left w:val="single" w:sz="2" w:space="0" w:color="000001"/>
@@ -4016,29 +5607,28 @@
             </w:tcBorders>
             <w:shd w:fill="FF3333" w:val="clear"/>
             <w:tcMar>
-              <w:left w:w="-2" w:type="dxa"/>
-            </w:tcMar>
-          </w:tcPr>
-          <w:p>
-            <w:pPr>
-              <w:pStyle w:val="TableContents"/>
-              <w:pageBreakBefore/>
+              <w:left w:w="42" w:type="dxa"/>
+            </w:tcMar>
+          </w:tcPr>
+          <w:p>
+            <w:pPr>
+              <w:pStyle w:val="TableContents"/>
               <w:spacing w:before="0" w:after="160"/>
               <w:rPr>
                 <w:b/>
                 <w:bCs/>
-                <w:sz w:val="26"/>
-                <w:szCs w:val="26"/>
+                <w:sz w:val="22"/>
+                <w:szCs w:val="22"/>
               </w:rPr>
             </w:pPr>
             <w:r>
               <w:rPr>
                 <w:b/>
                 <w:bCs/>
-                <w:sz w:val="26"/>
-                <w:szCs w:val="26"/>
-              </w:rPr>
-              <w:t>Item Information Request</w:t>
+                <w:sz w:val="22"/>
+                <w:szCs w:val="22"/>
+              </w:rPr>
+              <w:t>Item Information Request Notes/Additional Documents</w:t>
             </w:r>
           </w:p>
         </w:tc>
@@ -4049,7 +5639,8 @@
         </w:trPr>
         <w:tc>
           <w:tcPr>
-            <w:tcW w:w="6465" w:type="dxa"/>
+            <w:tcW w:w="4486" w:type="dxa"/>
+            <w:gridSpan w:val="3"/>
             <w:tcBorders>
               <w:top w:val="nil"/>
               <w:left w:val="single" w:sz="2" w:space="0" w:color="000001"/>
@@ -4060,34 +5651,31 @@
             </w:tcBorders>
             <w:shd w:fill="FFFFFF" w:val="clear"/>
             <w:tcMar>
-              <w:left w:w="-2" w:type="dxa"/>
-            </w:tcMar>
-          </w:tcPr>
-          <w:p>
-            <w:pPr>
-              <w:pStyle w:val="TableContents"/>
-              <w:spacing w:lineRule="auto" w:line="240" w:before="0" w:after="160"/>
+              <w:left w:w="42" w:type="dxa"/>
+            </w:tcMar>
+          </w:tcPr>
+          <w:p>
+            <w:pPr>
+              <w:pStyle w:val="TableContents"/>
+              <w:spacing w:before="0" w:after="160"/>
               <w:rPr>
                 <w:b/>
                 <w:bCs/>
-                <w:sz w:val="22"/>
-                <w:szCs w:val="22"/>
               </w:rPr>
             </w:pPr>
             <w:r>
               <w:rPr>
                 <w:b/>
                 <w:bCs/>
-                <w:sz w:val="22"/>
-                <w:szCs w:val="22"/>
-              </w:rPr>
-              <w:t>Exchanged Documents</w:t>
-            </w:r>
-          </w:p>
-        </w:tc>
-        <w:tc>
-          <w:tcPr>
-            <w:tcW w:w="2611" w:type="dxa"/>
+              </w:rPr>
+              <w:t>Notes</w:t>
+            </w:r>
+          </w:p>
+        </w:tc>
+        <w:tc>
+          <w:tcPr>
+            <w:tcW w:w="4539" w:type="dxa"/>
+            <w:gridSpan w:val="2"/>
             <w:tcBorders>
               <w:top w:val="nil"/>
               <w:left w:val="nil"/>
@@ -4098,17 +5686,24 @@
             </w:tcBorders>
             <w:shd w:fill="FFFFFF" w:val="clear"/>
             <w:tcMar>
-              <w:left w:w="29" w:type="dxa"/>
-            </w:tcMar>
-          </w:tcPr>
-          <w:p>
-            <w:pPr>
-              <w:pStyle w:val="TableContents"/>
-              <w:spacing w:before="0" w:after="160"/>
-              <w:rPr/>
-            </w:pPr>
-            <w:r>
-              <w:rPr/>
+              <w:left w:w="50" w:type="dxa"/>
+            </w:tcMar>
+          </w:tcPr>
+          <w:p>
+            <w:pPr>
+              <w:pStyle w:val="TableContents"/>
+              <w:spacing w:before="0" w:after="160"/>
+              <w:rPr>
+                <w:b/>
+                <w:bCs/>
+              </w:rPr>
+            </w:pPr>
+            <w:r>
+              <w:rPr>
+                <w:b/>
+                <w:bCs/>
+              </w:rPr>
+              <w:t>Additional Documents</w:t>
             </w:r>
           </w:p>
         </w:tc>
@@ -4119,7 +5714,7 @@
         </w:trPr>
         <w:tc>
           <w:tcPr>
-            <w:tcW w:w="6465" w:type="dxa"/>
+            <w:tcW w:w="1416" w:type="dxa"/>
             <w:tcBorders>
               <w:top w:val="nil"/>
               <w:left w:val="single" w:sz="2" w:space="0" w:color="000001"/>
@@ -4130,32 +5725,96 @@
             </w:tcBorders>
             <w:shd w:fill="FFFFFF" w:val="clear"/>
             <w:tcMar>
-              <w:left w:w="-2" w:type="dxa"/>
-            </w:tcMar>
-          </w:tcPr>
-          <w:p>
-            <w:pPr>
-              <w:pStyle w:val="TableContents"/>
-              <w:spacing w:lineRule="auto" w:line="240" w:before="0" w:after="160"/>
-              <w:rPr>
-                <w:sz w:val="20"/>
-                <w:szCs w:val="20"/>
-                <w:u w:val="single"/>
-              </w:rPr>
-            </w:pPr>
-            <w:r>
-              <w:rPr>
-                <w:sz w:val="20"/>
-                <w:szCs w:val="20"/>
-                <w:u w:val="single"/>
-              </w:rPr>
-              <w:t>Technical Data Sheet</w:t>
-            </w:r>
-          </w:p>
-        </w:tc>
-        <w:tc>
-          <w:tcPr>
-            <w:tcW w:w="2611" w:type="dxa"/>
+              <w:left w:w="42" w:type="dxa"/>
+            </w:tcMar>
+          </w:tcPr>
+          <w:p>
+            <w:pPr>
+              <w:pStyle w:val="TableContents"/>
+              <w:spacing w:before="0" w:after="160"/>
+              <w:rPr>
+                <w:sz w:val="20"/>
+                <w:szCs w:val="20"/>
+                <w:u w:val="single"/>
+              </w:rPr>
+            </w:pPr>
+            <w:r>
+              <w:rPr>
+                <w:sz w:val="20"/>
+                <w:szCs w:val="20"/>
+                <w:u w:val="single"/>
+              </w:rPr>
+              <w:t>Buyer Note</w:t>
+            </w:r>
+          </w:p>
+        </w:tc>
+        <w:tc>
+          <w:tcPr>
+            <w:tcW w:w="3069" w:type="dxa"/>
+            <w:tcBorders>
+              <w:top w:val="nil"/>
+              <w:left w:val="nil"/>
+              <w:bottom w:val="nil"/>
+              <w:insideH w:val="nil"/>
+              <w:right w:val="nil"/>
+              <w:insideV w:val="nil"/>
+            </w:tcBorders>
+            <w:shd w:fill="FFFFFF" w:val="clear"/>
+            <w:tcMar>
+              <w:left w:w="50" w:type="dxa"/>
+            </w:tcMar>
+          </w:tcPr>
+          <w:p>
+            <w:pPr>
+              <w:pStyle w:val="TableContents"/>
+              <w:spacing w:before="0" w:after="160"/>
+              <w:rPr/>
+            </w:pPr>
+            <w:r>
+              <w:rPr/>
+            </w:r>
+          </w:p>
+        </w:tc>
+        <w:tc>
+          <w:tcPr>
+            <w:tcW w:w="2242" w:type="dxa"/>
+            <w:gridSpan w:val="2"/>
+            <w:tcBorders>
+              <w:top w:val="nil"/>
+              <w:left w:val="nil"/>
+              <w:bottom w:val="nil"/>
+              <w:insideH w:val="nil"/>
+              <w:right w:val="nil"/>
+              <w:insideV w:val="nil"/>
+            </w:tcBorders>
+            <w:shd w:fill="FFFFFF" w:val="clear"/>
+            <w:tcMar>
+              <w:left w:w="50" w:type="dxa"/>
+            </w:tcMar>
+          </w:tcPr>
+          <w:p>
+            <w:pPr>
+              <w:pStyle w:val="TableContents"/>
+              <w:spacing w:before="0" w:after="160"/>
+              <w:rPr>
+                <w:sz w:val="20"/>
+                <w:szCs w:val="20"/>
+                <w:u w:val="single"/>
+              </w:rPr>
+            </w:pPr>
+            <w:r>
+              <w:rPr>
+                <w:sz w:val="20"/>
+                <w:szCs w:val="20"/>
+                <w:u w:val="single"/>
+              </w:rPr>
+              <w:t>Buyer Documents</w:t>
+            </w:r>
+          </w:p>
+        </w:tc>
+        <w:tc>
+          <w:tcPr>
+            <w:tcW w:w="2298" w:type="dxa"/>
             <w:tcBorders>
               <w:top w:val="nil"/>
               <w:left w:val="nil"/>
@@ -4166,17 +5825,25 @@
             </w:tcBorders>
             <w:shd w:fill="FFFFFF" w:val="clear"/>
             <w:tcMar>
-              <w:left w:w="29" w:type="dxa"/>
-            </w:tcMar>
-          </w:tcPr>
-          <w:p>
-            <w:pPr>
-              <w:pStyle w:val="TableContents"/>
-              <w:spacing w:before="0" w:after="160"/>
-              <w:rPr/>
-            </w:pPr>
-            <w:r>
-              <w:rPr/>
+              <w:left w:w="50" w:type="dxa"/>
+            </w:tcMar>
+          </w:tcPr>
+          <w:p>
+            <w:pPr>
+              <w:pStyle w:val="TableContents"/>
+              <w:spacing w:before="0" w:after="160"/>
+              <w:rPr>
+                <w:sz w:val="20"/>
+                <w:szCs w:val="20"/>
+                <w:u w:val="single"/>
+              </w:rPr>
+            </w:pPr>
+            <w:r>
+              <w:rPr>
+                <w:sz w:val="20"/>
+                <w:szCs w:val="20"/>
+                <w:u w:val="single"/>
+              </w:rPr>
             </w:r>
           </w:p>
         </w:tc>
@@ -4187,213 +5854,7 @@
         </w:trPr>
         <w:tc>
           <w:tcPr>
-            <w:tcW w:w="6465" w:type="dxa"/>
-            <w:tcBorders>
-              <w:top w:val="nil"/>
-              <w:left w:val="single" w:sz="2" w:space="0" w:color="000001"/>
-              <w:bottom w:val="nil"/>
-              <w:insideH w:val="nil"/>
-              <w:right w:val="nil"/>
-              <w:insideV w:val="nil"/>
-            </w:tcBorders>
-            <w:shd w:fill="FFFFFF" w:val="clear"/>
-            <w:tcMar>
-              <w:left w:w="-2" w:type="dxa"/>
-            </w:tcMar>
-          </w:tcPr>
-          <w:p>
-            <w:pPr>
-              <w:pStyle w:val="TableContents"/>
-              <w:spacing w:before="0" w:after="160"/>
-              <w:rPr>
-                <w:sz w:val="20"/>
-                <w:szCs w:val="20"/>
-                <w:u w:val="single"/>
-              </w:rPr>
-            </w:pPr>
-            <w:r>
-              <w:rPr>
-                <w:sz w:val="20"/>
-                <w:szCs w:val="20"/>
-                <w:u w:val="single"/>
-              </w:rPr>
-              <w:t>Technical Data Sheet Response</w:t>
-            </w:r>
-          </w:p>
-        </w:tc>
-        <w:tc>
-          <w:tcPr>
-            <w:tcW w:w="2611" w:type="dxa"/>
-            <w:tcBorders>
-              <w:top w:val="nil"/>
-              <w:left w:val="nil"/>
-              <w:bottom w:val="nil"/>
-              <w:insideH w:val="nil"/>
-              <w:right w:val="single" w:sz="2" w:space="0" w:color="000001"/>
-              <w:insideV w:val="single" w:sz="2" w:space="0" w:color="000001"/>
-            </w:tcBorders>
-            <w:shd w:fill="FFFFFF" w:val="clear"/>
-            <w:tcMar>
-              <w:left w:w="29" w:type="dxa"/>
-            </w:tcMar>
-          </w:tcPr>
-          <w:p>
-            <w:pPr>
-              <w:pStyle w:val="TableContents"/>
-              <w:spacing w:before="0" w:after="160"/>
-              <w:rPr/>
-            </w:pPr>
-            <w:r>
-              <w:rPr/>
-            </w:r>
-          </w:p>
-        </w:tc>
-      </w:tr>
-      <w:tr>
-        <w:trPr>
-          <w:cantSplit w:val="false"/>
-        </w:trPr>
-        <w:tc>
-          <w:tcPr>
-            <w:tcW w:w="6465" w:type="dxa"/>
-            <w:tcBorders>
-              <w:top w:val="nil"/>
-              <w:left w:val="single" w:sz="2" w:space="0" w:color="000001"/>
-              <w:bottom w:val="nil"/>
-              <w:insideH w:val="nil"/>
-              <w:right w:val="nil"/>
-              <w:insideV w:val="nil"/>
-            </w:tcBorders>
-            <w:shd w:fill="FFFFFF" w:val="clear"/>
-            <w:tcMar>
-              <w:left w:w="-2" w:type="dxa"/>
-            </w:tcMar>
-          </w:tcPr>
-          <w:p>
-            <w:pPr>
-              <w:pStyle w:val="TableContents"/>
-              <w:spacing w:before="0" w:after="160"/>
-              <w:rPr>
-                <w:b/>
-                <w:bCs/>
-                <w:sz w:val="22"/>
-                <w:szCs w:val="22"/>
-              </w:rPr>
-            </w:pPr>
-            <w:r>
-              <w:rPr>
-                <w:b/>
-                <w:bCs/>
-                <w:sz w:val="22"/>
-                <w:szCs w:val="22"/>
-              </w:rPr>
-              <w:t>Notes</w:t>
-            </w:r>
-          </w:p>
-        </w:tc>
-        <w:tc>
-          <w:tcPr>
-            <w:tcW w:w="2611" w:type="dxa"/>
-            <w:tcBorders>
-              <w:top w:val="nil"/>
-              <w:left w:val="nil"/>
-              <w:bottom w:val="nil"/>
-              <w:insideH w:val="nil"/>
-              <w:right w:val="single" w:sz="2" w:space="0" w:color="000001"/>
-              <w:insideV w:val="single" w:sz="2" w:space="0" w:color="000001"/>
-            </w:tcBorders>
-            <w:shd w:fill="FFFFFF" w:val="clear"/>
-            <w:tcMar>
-              <w:left w:w="29" w:type="dxa"/>
-            </w:tcMar>
-          </w:tcPr>
-          <w:p>
-            <w:pPr>
-              <w:pStyle w:val="TableContents"/>
-              <w:spacing w:before="0" w:after="160"/>
-              <w:rPr/>
-            </w:pPr>
-            <w:r>
-              <w:rPr/>
-            </w:r>
-          </w:p>
-        </w:tc>
-      </w:tr>
-      <w:tr>
-        <w:trPr>
-          <w:cantSplit w:val="false"/>
-        </w:trPr>
-        <w:tc>
-          <w:tcPr>
-            <w:tcW w:w="6465" w:type="dxa"/>
-            <w:tcBorders>
-              <w:top w:val="nil"/>
-              <w:left w:val="single" w:sz="2" w:space="0" w:color="000001"/>
-              <w:bottom w:val="nil"/>
-              <w:insideH w:val="nil"/>
-              <w:right w:val="nil"/>
-              <w:insideV w:val="nil"/>
-            </w:tcBorders>
-            <w:shd w:fill="FFFFFF" w:val="clear"/>
-            <w:tcMar>
-              <w:left w:w="-2" w:type="dxa"/>
-            </w:tcMar>
-          </w:tcPr>
-          <w:p>
-            <w:pPr>
-              <w:pStyle w:val="TableContents"/>
-              <w:spacing w:before="0" w:after="160"/>
-              <w:rPr>
-                <w:sz w:val="20"/>
-                <w:szCs w:val="20"/>
-                <w:u w:val="single"/>
-              </w:rPr>
-            </w:pPr>
-            <w:r>
-              <w:rPr>
-                <w:sz w:val="20"/>
-                <w:szCs w:val="20"/>
-                <w:u w:val="single"/>
-              </w:rPr>
-              <w:t>Buyer Note</w:t>
-            </w:r>
-          </w:p>
-        </w:tc>
-        <w:tc>
-          <w:tcPr>
-            <w:tcW w:w="2611" w:type="dxa"/>
-            <w:tcBorders>
-              <w:top w:val="nil"/>
-              <w:left w:val="nil"/>
-              <w:bottom w:val="nil"/>
-              <w:insideH w:val="nil"/>
-              <w:right w:val="single" w:sz="2" w:space="0" w:color="000001"/>
-              <w:insideV w:val="single" w:sz="2" w:space="0" w:color="000001"/>
-            </w:tcBorders>
-            <w:shd w:fill="FFFFFF" w:val="clear"/>
-            <w:tcMar>
-              <w:left w:w="29" w:type="dxa"/>
-            </w:tcMar>
-          </w:tcPr>
-          <w:p>
-            <w:pPr>
-              <w:pStyle w:val="TableContents"/>
-              <w:spacing w:before="0" w:after="160"/>
-              <w:rPr/>
-            </w:pPr>
-            <w:r>
-              <w:rPr/>
-            </w:r>
-          </w:p>
-        </w:tc>
-      </w:tr>
-      <w:tr>
-        <w:trPr>
-          <w:cantSplit w:val="false"/>
-        </w:trPr>
-        <w:tc>
-          <w:tcPr>
-            <w:tcW w:w="6465" w:type="dxa"/>
+            <w:tcW w:w="1416" w:type="dxa"/>
             <w:tcBorders>
               <w:top w:val="nil"/>
               <w:left w:val="single" w:sz="2" w:space="0" w:color="000001"/>
@@ -4404,7 +5865,7 @@
             </w:tcBorders>
             <w:shd w:fill="FFFFFF" w:val="clear"/>
             <w:tcMar>
-              <w:left w:w="-2" w:type="dxa"/>
+              <w:left w:w="42" w:type="dxa"/>
             </w:tcMar>
           </w:tcPr>
           <w:p>
@@ -4429,7 +5890,71 @@
         </w:tc>
         <w:tc>
           <w:tcPr>
-            <w:tcW w:w="2611" w:type="dxa"/>
+            <w:tcW w:w="3069" w:type="dxa"/>
+            <w:tcBorders>
+              <w:top w:val="nil"/>
+              <w:left w:val="nil"/>
+              <w:bottom w:val="single" w:sz="2" w:space="0" w:color="000001"/>
+              <w:insideH w:val="single" w:sz="2" w:space="0" w:color="000001"/>
+              <w:right w:val="nil"/>
+              <w:insideV w:val="nil"/>
+            </w:tcBorders>
+            <w:shd w:fill="FFFFFF" w:val="clear"/>
+            <w:tcMar>
+              <w:left w:w="50" w:type="dxa"/>
+            </w:tcMar>
+          </w:tcPr>
+          <w:p>
+            <w:pPr>
+              <w:pStyle w:val="TableContents"/>
+              <w:spacing w:before="0" w:after="160"/>
+              <w:rPr/>
+            </w:pPr>
+            <w:r>
+              <w:rPr/>
+            </w:r>
+          </w:p>
+        </w:tc>
+        <w:tc>
+          <w:tcPr>
+            <w:tcW w:w="2242" w:type="dxa"/>
+            <w:gridSpan w:val="2"/>
+            <w:tcBorders>
+              <w:top w:val="nil"/>
+              <w:left w:val="nil"/>
+              <w:bottom w:val="single" w:sz="2" w:space="0" w:color="000001"/>
+              <w:insideH w:val="single" w:sz="2" w:space="0" w:color="000001"/>
+              <w:right w:val="nil"/>
+              <w:insideV w:val="nil"/>
+            </w:tcBorders>
+            <w:shd w:fill="FFFFFF" w:val="clear"/>
+            <w:tcMar>
+              <w:left w:w="50" w:type="dxa"/>
+            </w:tcMar>
+          </w:tcPr>
+          <w:p>
+            <w:pPr>
+              <w:pStyle w:val="TableContents"/>
+              <w:spacing w:before="0" w:after="160"/>
+              <w:rPr>
+                <w:sz w:val="20"/>
+                <w:szCs w:val="20"/>
+                <w:u w:val="single"/>
+              </w:rPr>
+            </w:pPr>
+            <w:r>
+              <w:rPr>
+                <w:sz w:val="20"/>
+                <w:szCs w:val="20"/>
+                <w:u w:val="single"/>
+              </w:rPr>
+              <w:t>Seller Documents</w:t>
+            </w:r>
+          </w:p>
+        </w:tc>
+        <w:tc>
+          <w:tcPr>
+            <w:tcW w:w="2298" w:type="dxa"/>
             <w:tcBorders>
               <w:top w:val="nil"/>
               <w:left w:val="nil"/>
@@ -4440,17 +5965,25 @@
             </w:tcBorders>
             <w:shd w:fill="FFFFFF" w:val="clear"/>
             <w:tcMar>
-              <w:left w:w="29" w:type="dxa"/>
-            </w:tcMar>
-          </w:tcPr>
-          <w:p>
-            <w:pPr>
-              <w:pStyle w:val="TableContents"/>
-              <w:spacing w:before="0" w:after="160"/>
-              <w:rPr/>
-            </w:pPr>
-            <w:r>
-              <w:rPr/>
+              <w:left w:w="50" w:type="dxa"/>
+            </w:tcMar>
+          </w:tcPr>
+          <w:p>
+            <w:pPr>
+              <w:pStyle w:val="TableContents"/>
+              <w:spacing w:before="0" w:after="160"/>
+              <w:rPr>
+                <w:sz w:val="20"/>
+                <w:szCs w:val="20"/>
+                <w:u w:val="single"/>
+              </w:rPr>
+            </w:pPr>
+            <w:r>
+              <w:rPr>
+                <w:sz w:val="20"/>
+                <w:szCs w:val="20"/>
+                <w:u w:val="single"/>
+              </w:rPr>
             </w:r>
           </w:p>
         </w:tc>

</xml_diff>